<commit_message>
update implementation, gossary, uc specification of uc2 and design document
</commit_message>
<xml_diff>
--- a/Design Document.docx
+++ b/Design Document.docx
@@ -4667,52 +4667,16 @@
       </w:pPr>
       <w:r>
         <w:rPr>
-          <w:sz w:val="20"/>
-          <w:szCs w:val="20"/>
-          <w:lang w:val="en-US"/>
-        </w:rPr>
-        <w:t xml:space="preserve">In the basic scenario of room reservation use case the main actor is a </w:t>
-      </w:r>
-      <w:proofErr w:type="spellStart"/>
-      <w:r>
-        <w:rPr>
-          <w:sz w:val="20"/>
-          <w:szCs w:val="20"/>
-          <w:lang w:val="en-US"/>
-        </w:rPr>
-        <w:t>Hotel_Guest</w:t>
-      </w:r>
-      <w:proofErr w:type="spellEnd"/>
-      <w:r>
-        <w:rPr>
-          <w:sz w:val="20"/>
-          <w:szCs w:val="20"/>
-          <w:lang w:val="en-US"/>
-        </w:rPr>
-        <w:t xml:space="preserve">. Other participant of this scenario is Database and UI components. </w:t>
-      </w:r>
-    </w:p>
-    <w:p>
-      <w:pPr>
-        <w:rPr>
-          <w:sz w:val="20"/>
-          <w:szCs w:val="20"/>
-          <w:lang w:val="en-US"/>
-        </w:rPr>
-      </w:pPr>
-      <w:r>
-        <w:rPr>
           <w:noProof/>
           <w:sz w:val="20"/>
           <w:szCs w:val="20"/>
           <w:lang w:val="en-US"/>
         </w:rPr>
-        <w:lastRenderedPageBreak/>
         <w:drawing>
-          <wp:inline distT="0" distB="0" distL="0" distR="0" wp14:anchorId="1A12A418" wp14:editId="1396A7F5">
-            <wp:extent cx="5733415" cy="5733415"/>
-            <wp:effectExtent l="0" t="0" r="0" b="0"/>
-            <wp:docPr id="2" name="Picture 2"/>
+          <wp:inline distT="0" distB="0" distL="0" distR="0" wp14:anchorId="09D476C5" wp14:editId="1527ECF5">
+            <wp:extent cx="5733415" cy="2966720"/>
+            <wp:effectExtent l="0" t="0" r="0" b="5080"/>
+            <wp:docPr id="17" name="Picture 17"/>
             <wp:cNvGraphicFramePr>
               <a:graphicFrameLocks xmlns:a="http://schemas.openxmlformats.org/drawingml/2006/main" noChangeAspect="1"/>
             </wp:cNvGraphicFramePr>
@@ -4720,7 +4684,7 @@
               <a:graphicData uri="http://schemas.openxmlformats.org/drawingml/2006/picture">
                 <pic:pic xmlns:pic="http://schemas.openxmlformats.org/drawingml/2006/picture">
                   <pic:nvPicPr>
-                    <pic:cNvPr id="2" name="Picture 2"/>
+                    <pic:cNvPr id="17" name="Picture 17"/>
                     <pic:cNvPicPr/>
                   </pic:nvPicPr>
                   <pic:blipFill>
@@ -4738,7 +4702,7 @@
                   <pic:spPr>
                     <a:xfrm>
                       <a:off x="0" y="0"/>
-                      <a:ext cx="5733415" cy="5733415"/>
+                      <a:ext cx="5733415" cy="2966720"/>
                     </a:xfrm>
                     <a:prstGeom prst="rect">
                       <a:avLst/>
@@ -4977,7 +4941,6 @@
     </w:p>
     <w:p>
       <w:pPr>
-        <w:ind w:hanging="851"/>
         <w:rPr>
           <w:lang w:val="en-US"/>
         </w:rPr>
@@ -4988,10 +4951,10 @@
           <w:lang w:val="en-US"/>
         </w:rPr>
         <w:drawing>
-          <wp:inline distT="0" distB="0" distL="0" distR="0" wp14:anchorId="34DECA81" wp14:editId="7030C7A8">
-            <wp:extent cx="6982975" cy="2692958"/>
-            <wp:effectExtent l="0" t="0" r="2540" b="0"/>
-            <wp:docPr id="4" name="Picture 4"/>
+          <wp:inline distT="0" distB="0" distL="0" distR="0" wp14:anchorId="02CEB3B2" wp14:editId="15A0AE6F">
+            <wp:extent cx="5733415" cy="2401570"/>
+            <wp:effectExtent l="0" t="0" r="0" b="0"/>
+            <wp:docPr id="13" name="Picture 13"/>
             <wp:cNvGraphicFramePr>
               <a:graphicFrameLocks xmlns:a="http://schemas.openxmlformats.org/drawingml/2006/main" noChangeAspect="1"/>
             </wp:cNvGraphicFramePr>
@@ -4999,7 +4962,7 @@
               <a:graphicData uri="http://schemas.openxmlformats.org/drawingml/2006/picture">
                 <pic:pic xmlns:pic="http://schemas.openxmlformats.org/drawingml/2006/picture">
                   <pic:nvPicPr>
-                    <pic:cNvPr id="4" name="Picture 4"/>
+                    <pic:cNvPr id="13" name="Picture 13"/>
                     <pic:cNvPicPr/>
                   </pic:nvPicPr>
                   <pic:blipFill>
@@ -5017,7 +4980,7 @@
                   <pic:spPr>
                     <a:xfrm>
                       <a:off x="0" y="0"/>
-                      <a:ext cx="7009699" cy="2703264"/>
+                      <a:ext cx="5733415" cy="2401570"/>
                     </a:xfrm>
                     <a:prstGeom prst="rect">
                       <a:avLst/>
@@ -5116,7 +5079,6 @@
     </w:p>
     <w:p>
       <w:pPr>
-        <w:ind w:hanging="993"/>
         <w:rPr>
           <w:lang w:val="en-US"/>
         </w:rPr>
@@ -5127,10 +5089,10 @@
           <w:lang w:val="en-US"/>
         </w:rPr>
         <w:drawing>
-          <wp:inline distT="0" distB="0" distL="0" distR="0" wp14:anchorId="04E00130" wp14:editId="64C04E20">
-            <wp:extent cx="7079016" cy="3336052"/>
-            <wp:effectExtent l="0" t="0" r="0" b="4445"/>
-            <wp:docPr id="11" name="Picture 11"/>
+          <wp:inline distT="0" distB="0" distL="0" distR="0" wp14:anchorId="4D3EF905" wp14:editId="04D4CC34">
+            <wp:extent cx="5733415" cy="2966720"/>
+            <wp:effectExtent l="0" t="0" r="0" b="5080"/>
+            <wp:docPr id="15" name="Picture 15"/>
             <wp:cNvGraphicFramePr>
               <a:graphicFrameLocks xmlns:a="http://schemas.openxmlformats.org/drawingml/2006/main" noChangeAspect="1"/>
             </wp:cNvGraphicFramePr>
@@ -5138,7 +5100,7 @@
               <a:graphicData uri="http://schemas.openxmlformats.org/drawingml/2006/picture">
                 <pic:pic xmlns:pic="http://schemas.openxmlformats.org/drawingml/2006/picture">
                   <pic:nvPicPr>
-                    <pic:cNvPr id="11" name="Picture 11"/>
+                    <pic:cNvPr id="15" name="Picture 15"/>
                     <pic:cNvPicPr/>
                   </pic:nvPicPr>
                   <pic:blipFill>
@@ -5156,7 +5118,7 @@
                   <pic:spPr>
                     <a:xfrm>
                       <a:off x="0" y="0"/>
-                      <a:ext cx="7099498" cy="3345704"/>
+                      <a:ext cx="5733415" cy="2966720"/>
                     </a:xfrm>
                     <a:prstGeom prst="rect">
                       <a:avLst/>
@@ -5254,7 +5216,6 @@
     </w:p>
     <w:p>
       <w:pPr>
-        <w:ind w:hanging="993"/>
         <w:rPr>
           <w:lang w:val="en-US"/>
         </w:rPr>
@@ -5265,10 +5226,10 @@
           <w:lang w:val="en-US"/>
         </w:rPr>
         <w:drawing>
-          <wp:inline distT="0" distB="0" distL="0" distR="0" wp14:anchorId="3979974A" wp14:editId="098BD42A">
-            <wp:extent cx="7013149" cy="3647552"/>
-            <wp:effectExtent l="0" t="0" r="0" b="0"/>
-            <wp:docPr id="12" name="Picture 12"/>
+          <wp:inline distT="0" distB="0" distL="0" distR="0" wp14:anchorId="236E6796" wp14:editId="08657EF9">
+            <wp:extent cx="5733415" cy="3880485"/>
+            <wp:effectExtent l="0" t="0" r="0" b="5715"/>
+            <wp:docPr id="16" name="Picture 16"/>
             <wp:cNvGraphicFramePr>
               <a:graphicFrameLocks xmlns:a="http://schemas.openxmlformats.org/drawingml/2006/main" noChangeAspect="1"/>
             </wp:cNvGraphicFramePr>
@@ -5276,7 +5237,7 @@
               <a:graphicData uri="http://schemas.openxmlformats.org/drawingml/2006/picture">
                 <pic:pic xmlns:pic="http://schemas.openxmlformats.org/drawingml/2006/picture">
                   <pic:nvPicPr>
-                    <pic:cNvPr id="12" name="Picture 12"/>
+                    <pic:cNvPr id="16" name="Picture 16"/>
                     <pic:cNvPicPr/>
                   </pic:nvPicPr>
                   <pic:blipFill>
@@ -5294,7 +5255,7 @@
                   <pic:spPr>
                     <a:xfrm>
                       <a:off x="0" y="0"/>
-                      <a:ext cx="7035563" cy="3659209"/>
+                      <a:ext cx="5733415" cy="3880485"/>
                     </a:xfrm>
                     <a:prstGeom prst="rect">
                       <a:avLst/>
@@ -5354,32 +5315,15 @@
         </w:rPr>
         <w:t xml:space="preserve">: </w:t>
       </w:r>
-      <w:proofErr w:type="spellStart"/>
       <w:r>
         <w:rPr>
           <w:b/>
           <w:color w:val="000000" w:themeColor="text1"/>
-        </w:rPr>
-        <w:t>Monitor</w:t>
-      </w:r>
-      <w:proofErr w:type="spellEnd"/>
-      <w:r>
-        <w:rPr>
-          <w:b/>
-          <w:color w:val="000000" w:themeColor="text1"/>
-        </w:rPr>
-        <w:t xml:space="preserve"> </w:t>
-      </w:r>
-      <w:proofErr w:type="spellStart"/>
-      <w:r>
-        <w:rPr>
-          <w:b/>
-          <w:color w:val="000000" w:themeColor="text1"/>
-        </w:rPr>
-        <w:t>Reservations</w:t>
+          <w:lang w:val="en-US"/>
+        </w:rPr>
+        <w:t>Monitor Reservations</w:t>
       </w:r>
       <w:bookmarkEnd w:id="27"/>
-      <w:proofErr w:type="spellEnd"/>
     </w:p>
     <w:p>
       <w:pPr>
@@ -5410,7 +5354,6 @@
     </w:p>
     <w:p>
       <w:pPr>
-        <w:ind w:hanging="1276"/>
         <w:rPr>
           <w:lang w:val="en-US"/>
         </w:rPr>
@@ -5421,9 +5364,9 @@
           <w:lang w:val="en-US"/>
         </w:rPr>
         <w:drawing>
-          <wp:inline distT="0" distB="0" distL="0" distR="0" wp14:anchorId="643CB071" wp14:editId="51157B43">
-            <wp:extent cx="7343124" cy="5486400"/>
-            <wp:effectExtent l="0" t="0" r="0" b="0"/>
+          <wp:inline distT="0" distB="0" distL="0" distR="0" wp14:anchorId="643CB071" wp14:editId="411E07A2">
+            <wp:extent cx="5840803" cy="4455994"/>
+            <wp:effectExtent l="0" t="0" r="1270" b="1905"/>
             <wp:docPr id="21" name="Picture 21"/>
             <wp:cNvGraphicFramePr>
               <a:graphicFrameLocks xmlns:a="http://schemas.openxmlformats.org/drawingml/2006/main" noChangeAspect="1"/>
@@ -5435,7 +5378,7 @@
                     <pic:cNvPr id="21" name="Picture 21"/>
                     <pic:cNvPicPr/>
                   </pic:nvPicPr>
-                  <pic:blipFill>
+                  <pic:blipFill rotWithShape="1">
                     <a:blip r:embed="rId18">
                       <a:extLst>
                         <a:ext uri="{28A0092B-C50C-407E-A947-70E740481C1C}">
@@ -5443,18 +5386,25 @@
                         </a:ext>
                       </a:extLst>
                     </a:blip>
-                    <a:stretch>
-                      <a:fillRect/>
-                    </a:stretch>
+                    <a:srcRect l="6412" t="5225" r="6863" b="6220"/>
+                    <a:stretch/>
                   </pic:blipFill>
-                  <pic:spPr>
+                  <pic:spPr bwMode="auto">
                     <a:xfrm>
                       <a:off x="0" y="0"/>
-                      <a:ext cx="7365320" cy="5502984"/>
+                      <a:ext cx="5863423" cy="4473251"/>
                     </a:xfrm>
                     <a:prstGeom prst="rect">
                       <a:avLst/>
                     </a:prstGeom>
+                    <a:ln>
+                      <a:noFill/>
+                    </a:ln>
+                    <a:extLst>
+                      <a:ext uri="{53640926-AAD7-44D8-BBD7-CCE9431645EC}">
+                        <a14:shadowObscured xmlns:a14="http://schemas.microsoft.com/office/drawing/2010/main"/>
+                      </a:ext>
+                    </a:extLst>
                   </pic:spPr>
                 </pic:pic>
               </a:graphicData>
@@ -5542,7 +5492,6 @@
     </w:p>
     <w:p>
       <w:pPr>
-        <w:ind w:hanging="1276"/>
         <w:rPr>
           <w:lang w:val="en-US"/>
         </w:rPr>
@@ -5553,9 +5502,9 @@
           <w:lang w:val="en-US"/>
         </w:rPr>
         <w:drawing>
-          <wp:inline distT="0" distB="0" distL="0" distR="0" wp14:anchorId="3B08654A" wp14:editId="5BA510BD">
-            <wp:extent cx="7315200" cy="7008000"/>
-            <wp:effectExtent l="0" t="0" r="0" b="2540"/>
+          <wp:inline distT="0" distB="0" distL="0" distR="0" wp14:anchorId="3B08654A" wp14:editId="04BE7619">
+            <wp:extent cx="5875020" cy="5889009"/>
+            <wp:effectExtent l="0" t="0" r="5080" b="3810"/>
             <wp:docPr id="9" name="Picture 9"/>
             <wp:cNvGraphicFramePr>
               <a:graphicFrameLocks xmlns:a="http://schemas.openxmlformats.org/drawingml/2006/main" noChangeAspect="1"/>
@@ -5567,7 +5516,7 @@
                     <pic:cNvPr id="9" name="Picture 9"/>
                     <pic:cNvPicPr/>
                   </pic:nvPicPr>
-                  <pic:blipFill>
+                  <pic:blipFill rotWithShape="1">
                     <a:blip r:embed="rId19">
                       <a:extLst>
                         <a:ext uri="{28A0092B-C50C-407E-A947-70E740481C1C}">
@@ -5575,18 +5524,25 @@
                         </a:ext>
                       </a:extLst>
                     </a:blip>
-                    <a:stretch>
-                      <a:fillRect/>
-                    </a:stretch>
+                    <a:srcRect l="8115" t="6912" r="11560" b="9041"/>
+                    <a:stretch/>
                   </pic:blipFill>
-                  <pic:spPr>
+                  <pic:spPr bwMode="auto">
                     <a:xfrm>
                       <a:off x="0" y="0"/>
-                      <a:ext cx="7342498" cy="7034152"/>
+                      <a:ext cx="5897873" cy="5911916"/>
                     </a:xfrm>
                     <a:prstGeom prst="rect">
                       <a:avLst/>
                     </a:prstGeom>
+                    <a:ln>
+                      <a:noFill/>
+                    </a:ln>
+                    <a:extLst>
+                      <a:ext uri="{53640926-AAD7-44D8-BBD7-CCE9431645EC}">
+                        <a14:shadowObscured xmlns:a14="http://schemas.microsoft.com/office/drawing/2010/main"/>
+                      </a:ext>
+                    </a:extLst>
                   </pic:spPr>
                 </pic:pic>
               </a:graphicData>
@@ -5672,24 +5628,91 @@
         <w:spacing w:before="200" w:after="200"/>
         <w:ind w:left="720"/>
         <w:rPr>
-          <w:lang w:val="en-US"/>
-        </w:rPr>
-      </w:pPr>
-      <w:bookmarkStart w:id="32" w:name="_Toc70869163"/>
-      <w:r>
-        <w:rPr>
           <w:b/>
           <w:color w:val="000000"/>
           <w:sz w:val="22"/>
           <w:szCs w:val="22"/>
           <w:lang w:val="en-US"/>
         </w:rPr>
+      </w:pPr>
+      <w:bookmarkStart w:id="32" w:name="_Toc70869163"/>
+      <w:r>
+        <w:rPr>
+          <w:b/>
+          <w:color w:val="000000"/>
+          <w:sz w:val="22"/>
+          <w:szCs w:val="22"/>
+          <w:lang w:val="en-US"/>
+        </w:rPr>
+        <w:lastRenderedPageBreak/>
         <w:t>Basic scenario</w:t>
       </w:r>
       <w:bookmarkEnd w:id="32"/>
     </w:p>
     <w:p>
       <w:pPr>
+        <w:ind w:firstLine="426"/>
+        <w:rPr>
+          <w:lang w:val="en-US"/>
+        </w:rPr>
+      </w:pPr>
+      <w:r>
+        <w:rPr>
+          <w:noProof/>
+          <w:lang w:val="en-US"/>
+        </w:rPr>
+        <w:drawing>
+          <wp:inline distT="0" distB="0" distL="0" distR="0" wp14:anchorId="42130542" wp14:editId="432043A9">
+            <wp:extent cx="2565166" cy="2456019"/>
+            <wp:effectExtent l="0" t="0" r="635" b="0"/>
+            <wp:docPr id="10" name="Picture 10"/>
+            <wp:cNvGraphicFramePr>
+              <a:graphicFrameLocks xmlns:a="http://schemas.openxmlformats.org/drawingml/2006/main" noChangeAspect="1"/>
+            </wp:cNvGraphicFramePr>
+            <a:graphic xmlns:a="http://schemas.openxmlformats.org/drawingml/2006/main">
+              <a:graphicData uri="http://schemas.openxmlformats.org/drawingml/2006/picture">
+                <pic:pic xmlns:pic="http://schemas.openxmlformats.org/drawingml/2006/picture">
+                  <pic:nvPicPr>
+                    <pic:cNvPr id="10" name="Picture 10"/>
+                    <pic:cNvPicPr/>
+                  </pic:nvPicPr>
+                  <pic:blipFill rotWithShape="1">
+                    <a:blip r:embed="rId20">
+                      <a:extLst>
+                        <a:ext uri="{28A0092B-C50C-407E-A947-70E740481C1C}">
+                          <a14:useLocalDpi xmlns:a14="http://schemas.microsoft.com/office/drawing/2010/main" val="0"/>
+                        </a:ext>
+                      </a:extLst>
+                    </a:blip>
+                    <a:srcRect l="9048" t="14314" r="46203" b="7628"/>
+                    <a:stretch/>
+                  </pic:blipFill>
+                  <pic:spPr bwMode="auto">
+                    <a:xfrm>
+                      <a:off x="0" y="0"/>
+                      <a:ext cx="2565676" cy="2456507"/>
+                    </a:xfrm>
+                    <a:prstGeom prst="rect">
+                      <a:avLst/>
+                    </a:prstGeom>
+                    <a:ln>
+                      <a:noFill/>
+                    </a:ln>
+                    <a:extLst>
+                      <a:ext uri="{53640926-AAD7-44D8-BBD7-CCE9431645EC}">
+                        <a14:shadowObscured xmlns:a14="http://schemas.microsoft.com/office/drawing/2010/main"/>
+                      </a:ext>
+                    </a:extLst>
+                  </pic:spPr>
+                </pic:pic>
+              </a:graphicData>
+            </a:graphic>
+          </wp:inline>
+        </w:drawing>
+      </w:r>
+    </w:p>
+    <w:p>
+      <w:pPr>
         <w:ind w:hanging="1276"/>
         <w:rPr>
           <w:lang w:val="en-US"/>
@@ -5697,8 +5720,8 @@
       </w:pPr>
     </w:p>
     <w:sectPr>
-      <w:headerReference w:type="default" r:id="rId20"/>
-      <w:footerReference w:type="default" r:id="rId21"/>
+      <w:headerReference w:type="default" r:id="rId21"/>
+      <w:footerReference w:type="default" r:id="rId22"/>
       <w:pgSz w:w="11909" w:h="16834"/>
       <w:pgMar w:top="1440" w:right="1440" w:bottom="1440" w:left="1440" w:header="720" w:footer="720" w:gutter="0"/>
       <w:pgNumType w:start="1"/>

</xml_diff>

<commit_message>
Fix bug in omplementation, update design document, use cases specification and add yest cases for uc2
</commit_message>
<xml_diff>
--- a/Design Document.docx
+++ b/Design Document.docx
@@ -664,8 +664,16 @@
               <w:ind w:left="100"/>
               <w:rPr>
                 <w:rFonts w:ascii="Times New Roman" w:eastAsia="Times New Roman" w:hAnsi="Times New Roman" w:cs="Times New Roman"/>
+                <w:lang w:val="en-US"/>
               </w:rPr>
             </w:pPr>
+            <w:r>
+              <w:rPr>
+                <w:rFonts w:ascii="Times New Roman" w:eastAsia="Times New Roman" w:hAnsi="Times New Roman" w:cs="Times New Roman"/>
+                <w:lang w:val="en-US"/>
+              </w:rPr>
+              <w:t>03.05.2021</w:t>
+            </w:r>
           </w:p>
         </w:tc>
         <w:tc>

</xml_diff>

<commit_message>
Design Document.docx updated according to reviews. Use Cases Specification.docx updated by adding acknowledgement message to UC8
</commit_message>
<xml_diff>
--- a/Design Document.docx
+++ b/Design Document.docx
@@ -1,6 +1,6 @@
 
 <file path=word/document.xml><?xml version="1.0" encoding="utf-8"?>
-<w:document xmlns:wpc="http://schemas.microsoft.com/office/word/2010/wordprocessingCanvas" xmlns:cx="http://schemas.microsoft.com/office/drawing/2014/chartex" xmlns:cx1="http://schemas.microsoft.com/office/drawing/2015/9/8/chartex" xmlns:cx2="http://schemas.microsoft.com/office/drawing/2015/10/21/chartex" xmlns:cx3="http://schemas.microsoft.com/office/drawing/2016/5/9/chartex" xmlns:cx4="http://schemas.microsoft.com/office/drawing/2016/5/10/chartex" xmlns:cx5="http://schemas.microsoft.com/office/drawing/2016/5/11/chartex" xmlns:cx6="http://schemas.microsoft.com/office/drawing/2016/5/12/chartex" xmlns:cx7="http://schemas.microsoft.com/office/drawing/2016/5/13/chartex" xmlns:cx8="http://schemas.microsoft.com/office/drawing/2016/5/14/chartex" xmlns:mc="http://schemas.openxmlformats.org/markup-compatibility/2006" xmlns:aink="http://schemas.microsoft.com/office/drawing/2016/ink" xmlns:am3d="http://schemas.microsoft.com/office/drawing/2017/model3d" xmlns:o="urn:schemas-microsoft-com:office:office" xmlns:r="http://schemas.openxmlformats.org/officeDocument/2006/relationships" xmlns:m="http://schemas.openxmlformats.org/officeDocument/2006/math" xmlns:v="urn:schemas-microsoft-com:vml" xmlns:wp14="http://schemas.microsoft.com/office/word/2010/wordprocessingDrawing" xmlns:wp="http://schemas.openxmlformats.org/drawingml/2006/wordprocessingDrawing" xmlns:w10="urn:schemas-microsoft-com:office:word" xmlns:w="http://schemas.openxmlformats.org/wordprocessingml/2006/main" xmlns:w14="http://schemas.microsoft.com/office/word/2010/wordml" xmlns:w15="http://schemas.microsoft.com/office/word/2012/wordml" xmlns:w16cex="http://schemas.microsoft.com/office/word/2018/wordml/cex" xmlns:w16cid="http://schemas.microsoft.com/office/word/2016/wordml/cid" xmlns:w16="http://schemas.microsoft.com/office/word/2018/wordml" xmlns:w16se="http://schemas.microsoft.com/office/word/2015/wordml/symex" xmlns:wpg="http://schemas.microsoft.com/office/word/2010/wordprocessingGroup" xmlns:wpi="http://schemas.microsoft.com/office/word/2010/wordprocessingInk" xmlns:wne="http://schemas.microsoft.com/office/word/2006/wordml" xmlns:wps="http://schemas.microsoft.com/office/word/2010/wordprocessingShape" mc:Ignorable="w14 w15 w16se w16cid w16 w16cex wp14">
+<w:document xmlns:wpc="http://schemas.microsoft.com/office/word/2010/wordprocessingCanvas" xmlns:cx="http://schemas.microsoft.com/office/drawing/2014/chartex" xmlns:cx1="http://schemas.microsoft.com/office/drawing/2015/9/8/chartex" xmlns:mc="http://schemas.openxmlformats.org/markup-compatibility/2006" xmlns:o="urn:schemas-microsoft-com:office:office" xmlns:r="http://schemas.openxmlformats.org/officeDocument/2006/relationships" xmlns:m="http://schemas.openxmlformats.org/officeDocument/2006/math" xmlns:v="urn:schemas-microsoft-com:vml" xmlns:wp14="http://schemas.microsoft.com/office/word/2010/wordprocessingDrawing" xmlns:wp="http://schemas.openxmlformats.org/drawingml/2006/wordprocessingDrawing" xmlns:w10="urn:schemas-microsoft-com:office:word" xmlns:w="http://schemas.openxmlformats.org/wordprocessingml/2006/main" xmlns:w14="http://schemas.microsoft.com/office/word/2010/wordml" xmlns:w15="http://schemas.microsoft.com/office/word/2012/wordml" xmlns:w16se="http://schemas.microsoft.com/office/word/2015/wordml/symex" xmlns:wpg="http://schemas.microsoft.com/office/word/2010/wordprocessingGroup" xmlns:wpi="http://schemas.microsoft.com/office/word/2010/wordprocessingInk" xmlns:wne="http://schemas.microsoft.com/office/word/2006/wordml" xmlns:wps="http://schemas.microsoft.com/office/word/2010/wordprocessingShape" mc:Ignorable="w14 w15 w16se wp14">
   <w:body>
     <w:p>
       <w:pPr>
@@ -63,7 +63,7 @@
           <w:szCs w:val="44"/>
           <w:lang w:val="en-US"/>
         </w:rPr>
-        <w:t>Design v1.0</w:t>
+        <w:t>Design</w:t>
       </w:r>
     </w:p>
     <w:p>
@@ -339,34 +339,14 @@
           <w:szCs w:val="20"/>
         </w:rPr>
       </w:pPr>
-      <w:proofErr w:type="spellStart"/>
       <w:r>
         <w:rPr>
           <w:rFonts w:ascii="Times New Roman" w:eastAsia="Times New Roman" w:hAnsi="Times New Roman" w:cs="Times New Roman"/>
           <w:sz w:val="20"/>
           <w:szCs w:val="20"/>
         </w:rPr>
-        <w:t>M.Mert</w:t>
-      </w:r>
-      <w:proofErr w:type="spellEnd"/>
-      <w:r>
-        <w:rPr>
-          <w:rFonts w:ascii="Times New Roman" w:eastAsia="Times New Roman" w:hAnsi="Times New Roman" w:cs="Times New Roman"/>
-          <w:sz w:val="20"/>
-          <w:szCs w:val="20"/>
-        </w:rPr>
-        <w:t xml:space="preserve"> </w:t>
-      </w:r>
-      <w:proofErr w:type="spellStart"/>
-      <w:r>
-        <w:rPr>
-          <w:rFonts w:ascii="Times New Roman" w:eastAsia="Times New Roman" w:hAnsi="Times New Roman" w:cs="Times New Roman"/>
-          <w:sz w:val="20"/>
-          <w:szCs w:val="20"/>
-        </w:rPr>
-        <w:t>Dervişoğulları</w:t>
-      </w:r>
-      <w:proofErr w:type="spellEnd"/>
+        <w:t>M.Mert Dervişoğulları</w:t>
+      </w:r>
     </w:p>
     <w:p>
       <w:pPr>
@@ -390,7 +370,6 @@
           <w:szCs w:val="28"/>
         </w:rPr>
       </w:pPr>
-      <w:proofErr w:type="spellStart"/>
       <w:r>
         <w:rPr>
           <w:rFonts w:ascii="Times New Roman" w:eastAsia="Times New Roman" w:hAnsi="Times New Roman" w:cs="Times New Roman"/>
@@ -398,29 +377,8 @@
           <w:sz w:val="28"/>
           <w:szCs w:val="28"/>
         </w:rPr>
-        <w:t>Revision</w:t>
-      </w:r>
-      <w:proofErr w:type="spellEnd"/>
-      <w:r>
-        <w:rPr>
-          <w:rFonts w:ascii="Times New Roman" w:eastAsia="Times New Roman" w:hAnsi="Times New Roman" w:cs="Times New Roman"/>
-          <w:b/>
-          <w:sz w:val="28"/>
-          <w:szCs w:val="28"/>
-        </w:rPr>
-        <w:t xml:space="preserve"> </w:t>
-      </w:r>
-      <w:proofErr w:type="spellStart"/>
-      <w:r>
-        <w:rPr>
-          <w:rFonts w:ascii="Times New Roman" w:eastAsia="Times New Roman" w:hAnsi="Times New Roman" w:cs="Times New Roman"/>
-          <w:b/>
-          <w:sz w:val="28"/>
-          <w:szCs w:val="28"/>
-        </w:rPr>
-        <w:t>History</w:t>
-      </w:r>
-      <w:proofErr w:type="spellEnd"/>
+        <w:t>Revision History</w:t>
+      </w:r>
     </w:p>
     <w:p>
       <w:pPr>
@@ -511,7 +469,6 @@
                 <w:b/>
               </w:rPr>
             </w:pPr>
-            <w:proofErr w:type="spellStart"/>
             <w:r>
               <w:rPr>
                 <w:rFonts w:ascii="Times New Roman" w:eastAsia="Times New Roman" w:hAnsi="Times New Roman" w:cs="Times New Roman"/>
@@ -519,7 +476,6 @@
               </w:rPr>
               <w:t>Date</w:t>
             </w:r>
-            <w:proofErr w:type="spellEnd"/>
           </w:p>
         </w:tc>
         <w:tc>
@@ -547,21 +503,12 @@
                 <w:b/>
               </w:rPr>
             </w:pPr>
-            <w:proofErr w:type="spellStart"/>
             <w:r>
               <w:rPr>
                 <w:rFonts w:ascii="Times New Roman" w:eastAsia="Times New Roman" w:hAnsi="Times New Roman" w:cs="Times New Roman"/>
                 <w:b/>
               </w:rPr>
-              <w:t>Author</w:t>
-            </w:r>
-            <w:proofErr w:type="spellEnd"/>
-            <w:r>
-              <w:rPr>
-                <w:rFonts w:ascii="Times New Roman" w:eastAsia="Times New Roman" w:hAnsi="Times New Roman" w:cs="Times New Roman"/>
-                <w:b/>
-              </w:rPr>
-              <w:t xml:space="preserve">  </w:t>
+              <w:t xml:space="preserve">Author  </w:t>
             </w:r>
           </w:p>
         </w:tc>
@@ -590,7 +537,6 @@
                 <w:b/>
               </w:rPr>
             </w:pPr>
-            <w:proofErr w:type="spellStart"/>
             <w:r>
               <w:rPr>
                 <w:rFonts w:ascii="Times New Roman" w:eastAsia="Times New Roman" w:hAnsi="Times New Roman" w:cs="Times New Roman"/>
@@ -598,7 +544,6 @@
               </w:rPr>
               <w:t>Description</w:t>
             </w:r>
-            <w:proofErr w:type="spellEnd"/>
           </w:p>
         </w:tc>
         <w:tc>
@@ -626,7 +571,6 @@
                 <w:b/>
               </w:rPr>
             </w:pPr>
-            <w:proofErr w:type="spellStart"/>
             <w:r>
               <w:rPr>
                 <w:rFonts w:ascii="Times New Roman" w:eastAsia="Times New Roman" w:hAnsi="Times New Roman" w:cs="Times New Roman"/>
@@ -634,7 +578,261 @@
               </w:rPr>
               <w:t>Version</w:t>
             </w:r>
+          </w:p>
+        </w:tc>
+      </w:tr>
+      <w:tr>
+        <w:trPr>
+          <w:trHeight w:val="1175"/>
+        </w:trPr>
+        <w:tc>
+          <w:tcPr>
+            <w:tcW w:w="1947" w:type="dxa"/>
+            <w:tcBorders>
+              <w:left w:val="single" w:sz="8" w:space="0" w:color="000000"/>
+              <w:right w:val="single" w:sz="8" w:space="0" w:color="000000"/>
+            </w:tcBorders>
+            <w:tcMar>
+              <w:top w:w="100" w:type="dxa"/>
+              <w:left w:w="100" w:type="dxa"/>
+              <w:bottom w:w="100" w:type="dxa"/>
+              <w:right w:w="100" w:type="dxa"/>
+            </w:tcMar>
+            <w:vAlign w:val="bottom"/>
+          </w:tcPr>
+          <w:p>
+            <w:pPr>
+              <w:widowControl w:val="0"/>
+              <w:ind w:left="100"/>
+              <w:rPr>
+                <w:rFonts w:ascii="Times New Roman" w:eastAsia="Times New Roman" w:hAnsi="Times New Roman" w:cs="Times New Roman"/>
+                <w:lang w:val="en-US"/>
+              </w:rPr>
+            </w:pPr>
+            <w:r>
+              <w:rPr>
+                <w:rFonts w:ascii="Times New Roman" w:eastAsia="Times New Roman" w:hAnsi="Times New Roman" w:cs="Times New Roman"/>
+                <w:lang w:val="en-US"/>
+              </w:rPr>
+              <w:t>03.05.2021</w:t>
+            </w:r>
+          </w:p>
+        </w:tc>
+        <w:tc>
+          <w:tcPr>
+            <w:tcW w:w="2037" w:type="dxa"/>
+            <w:tcBorders>
+              <w:right w:val="single" w:sz="8" w:space="0" w:color="000000"/>
+            </w:tcBorders>
+            <w:tcMar>
+              <w:top w:w="100" w:type="dxa"/>
+              <w:left w:w="100" w:type="dxa"/>
+              <w:bottom w:w="100" w:type="dxa"/>
+              <w:right w:w="100" w:type="dxa"/>
+            </w:tcMar>
+            <w:vAlign w:val="bottom"/>
+          </w:tcPr>
+          <w:p>
+            <w:pPr>
+              <w:widowControl w:val="0"/>
+              <w:spacing w:line="261" w:lineRule="auto"/>
+              <w:ind w:left="100"/>
+              <w:rPr>
+                <w:rFonts w:ascii="Times New Roman" w:eastAsia="Times New Roman" w:hAnsi="Times New Roman" w:cs="Times New Roman"/>
+                <w:sz w:val="20"/>
+                <w:szCs w:val="20"/>
+                <w:lang w:val="en-US"/>
+              </w:rPr>
+            </w:pPr>
+            <w:r>
+              <w:rPr>
+                <w:rFonts w:ascii="Times New Roman" w:eastAsia="Times New Roman" w:hAnsi="Times New Roman" w:cs="Times New Roman"/>
+                <w:sz w:val="20"/>
+                <w:szCs w:val="20"/>
+                <w:lang w:val="en-US"/>
+              </w:rPr>
+              <w:t xml:space="preserve">Irina </w:t>
+            </w:r>
+            <w:proofErr w:type="spellStart"/>
+            <w:r>
+              <w:rPr>
+                <w:rFonts w:ascii="Times New Roman" w:eastAsia="Times New Roman" w:hAnsi="Times New Roman" w:cs="Times New Roman"/>
+                <w:sz w:val="20"/>
+                <w:szCs w:val="20"/>
+                <w:lang w:val="en-US"/>
+              </w:rPr>
+              <w:t>Erofeeva</w:t>
+            </w:r>
             <w:proofErr w:type="spellEnd"/>
+          </w:p>
+          <w:p>
+            <w:pPr>
+              <w:widowControl w:val="0"/>
+              <w:spacing w:line="261" w:lineRule="auto"/>
+              <w:ind w:left="100"/>
+              <w:rPr>
+                <w:rFonts w:ascii="Times New Roman" w:eastAsia="Times New Roman" w:hAnsi="Times New Roman" w:cs="Times New Roman"/>
+                <w:sz w:val="20"/>
+                <w:szCs w:val="20"/>
+                <w:lang w:val="en-US"/>
+              </w:rPr>
+            </w:pPr>
+            <w:proofErr w:type="spellStart"/>
+            <w:r>
+              <w:rPr>
+                <w:rFonts w:ascii="Times New Roman" w:eastAsia="Times New Roman" w:hAnsi="Times New Roman" w:cs="Times New Roman"/>
+                <w:sz w:val="20"/>
+                <w:szCs w:val="20"/>
+                <w:lang w:val="en-US"/>
+              </w:rPr>
+              <w:t>Ömer</w:t>
+            </w:r>
+            <w:proofErr w:type="spellEnd"/>
+            <w:r>
+              <w:rPr>
+                <w:rFonts w:ascii="Times New Roman" w:eastAsia="Times New Roman" w:hAnsi="Times New Roman" w:cs="Times New Roman"/>
+                <w:sz w:val="20"/>
+                <w:szCs w:val="20"/>
+                <w:lang w:val="en-US"/>
+              </w:rPr>
+              <w:t xml:space="preserve"> </w:t>
+            </w:r>
+            <w:proofErr w:type="spellStart"/>
+            <w:r>
+              <w:rPr>
+                <w:rFonts w:ascii="Times New Roman" w:eastAsia="Times New Roman" w:hAnsi="Times New Roman" w:cs="Times New Roman"/>
+                <w:sz w:val="20"/>
+                <w:szCs w:val="20"/>
+                <w:lang w:val="en-US"/>
+              </w:rPr>
+              <w:t>Denizoğlu</w:t>
+            </w:r>
+            <w:proofErr w:type="spellEnd"/>
+          </w:p>
+          <w:p>
+            <w:pPr>
+              <w:widowControl w:val="0"/>
+              <w:spacing w:line="261" w:lineRule="auto"/>
+              <w:ind w:left="100"/>
+              <w:rPr>
+                <w:rFonts w:ascii="Times New Roman" w:eastAsia="Times New Roman" w:hAnsi="Times New Roman" w:cs="Times New Roman"/>
+                <w:sz w:val="20"/>
+                <w:szCs w:val="20"/>
+                <w:lang w:val="en-US"/>
+              </w:rPr>
+            </w:pPr>
+            <w:proofErr w:type="spellStart"/>
+            <w:r>
+              <w:rPr>
+                <w:rFonts w:ascii="Times New Roman" w:eastAsia="Times New Roman" w:hAnsi="Times New Roman" w:cs="Times New Roman"/>
+                <w:sz w:val="20"/>
+                <w:szCs w:val="20"/>
+                <w:lang w:val="en-US"/>
+              </w:rPr>
+              <w:t>Durali</w:t>
+            </w:r>
+            <w:proofErr w:type="spellEnd"/>
+            <w:r>
+              <w:rPr>
+                <w:rFonts w:ascii="Times New Roman" w:eastAsia="Times New Roman" w:hAnsi="Times New Roman" w:cs="Times New Roman"/>
+                <w:sz w:val="20"/>
+                <w:szCs w:val="20"/>
+                <w:lang w:val="en-US"/>
+              </w:rPr>
+              <w:t xml:space="preserve"> </w:t>
+            </w:r>
+            <w:proofErr w:type="spellStart"/>
+            <w:r>
+              <w:rPr>
+                <w:rFonts w:ascii="Times New Roman" w:eastAsia="Times New Roman" w:hAnsi="Times New Roman" w:cs="Times New Roman"/>
+                <w:sz w:val="20"/>
+                <w:szCs w:val="20"/>
+                <w:lang w:val="en-US"/>
+              </w:rPr>
+              <w:t>Alagöz</w:t>
+            </w:r>
+            <w:proofErr w:type="spellEnd"/>
+          </w:p>
+          <w:p>
+            <w:pPr>
+              <w:widowControl w:val="0"/>
+              <w:spacing w:line="261" w:lineRule="auto"/>
+              <w:ind w:left="100"/>
+              <w:rPr>
+                <w:rFonts w:ascii="Times New Roman" w:eastAsia="Times New Roman" w:hAnsi="Times New Roman" w:cs="Times New Roman"/>
+                <w:sz w:val="20"/>
+                <w:szCs w:val="20"/>
+              </w:rPr>
+            </w:pPr>
+            <w:r>
+              <w:rPr>
+                <w:rFonts w:ascii="Times New Roman" w:eastAsia="Times New Roman" w:hAnsi="Times New Roman" w:cs="Times New Roman"/>
+                <w:sz w:val="20"/>
+                <w:szCs w:val="20"/>
+              </w:rPr>
+              <w:t>M.Mert Dervişoğulları</w:t>
+            </w:r>
+          </w:p>
+        </w:tc>
+        <w:tc>
+          <w:tcPr>
+            <w:tcW w:w="3761" w:type="dxa"/>
+            <w:tcBorders>
+              <w:right w:val="single" w:sz="8" w:space="0" w:color="000000"/>
+            </w:tcBorders>
+            <w:tcMar>
+              <w:top w:w="100" w:type="dxa"/>
+              <w:left w:w="100" w:type="dxa"/>
+              <w:bottom w:w="100" w:type="dxa"/>
+              <w:right w:w="100" w:type="dxa"/>
+            </w:tcMar>
+            <w:vAlign w:val="bottom"/>
+          </w:tcPr>
+          <w:p>
+            <w:pPr>
+              <w:widowControl w:val="0"/>
+              <w:ind w:left="100"/>
+              <w:rPr>
+                <w:rFonts w:ascii="Times New Roman" w:eastAsia="Times New Roman" w:hAnsi="Times New Roman" w:cs="Times New Roman"/>
+              </w:rPr>
+            </w:pPr>
+            <w:r>
+              <w:rPr>
+                <w:rFonts w:ascii="Times New Roman" w:eastAsia="Times New Roman" w:hAnsi="Times New Roman" w:cs="Times New Roman"/>
+              </w:rPr>
+              <w:t>First version</w:t>
+            </w:r>
+          </w:p>
+        </w:tc>
+        <w:tc>
+          <w:tcPr>
+            <w:tcW w:w="1278" w:type="dxa"/>
+            <w:tcBorders>
+              <w:right w:val="single" w:sz="8" w:space="0" w:color="000000"/>
+            </w:tcBorders>
+            <w:tcMar>
+              <w:top w:w="100" w:type="dxa"/>
+              <w:left w:w="100" w:type="dxa"/>
+              <w:bottom w:w="100" w:type="dxa"/>
+              <w:right w:w="100" w:type="dxa"/>
+            </w:tcMar>
+            <w:vAlign w:val="bottom"/>
+          </w:tcPr>
+          <w:p>
+            <w:pPr>
+              <w:widowControl w:val="0"/>
+              <w:spacing w:line="261" w:lineRule="auto"/>
+              <w:ind w:left="100"/>
+              <w:rPr>
+                <w:rFonts w:ascii="Times New Roman" w:eastAsia="Times New Roman" w:hAnsi="Times New Roman" w:cs="Times New Roman"/>
+              </w:rPr>
+            </w:pPr>
+            <w:r>
+              <w:rPr>
+                <w:rFonts w:ascii="Times New Roman" w:eastAsia="Times New Roman" w:hAnsi="Times New Roman" w:cs="Times New Roman"/>
+              </w:rPr>
+              <w:t>v 1.0</w:t>
+            </w:r>
           </w:p>
         </w:tc>
       </w:tr>
@@ -672,7 +870,7 @@
                 <w:rFonts w:ascii="Times New Roman" w:eastAsia="Times New Roman" w:hAnsi="Times New Roman" w:cs="Times New Roman"/>
                 <w:lang w:val="en-US"/>
               </w:rPr>
-              <w:t>03.05.2021</w:t>
+              <w:t>09.05.2021</w:t>
             </w:r>
           </w:p>
         </w:tc>
@@ -821,36 +1019,17 @@
                 <w:rFonts w:ascii="Times New Roman" w:eastAsia="Times New Roman" w:hAnsi="Times New Roman" w:cs="Times New Roman"/>
                 <w:sz w:val="20"/>
                 <w:szCs w:val="20"/>
+                <w:lang w:val="en-US"/>
               </w:rPr>
             </w:pPr>
-            <w:proofErr w:type="spellStart"/>
             <w:r>
               <w:rPr>
                 <w:rFonts w:ascii="Times New Roman" w:eastAsia="Times New Roman" w:hAnsi="Times New Roman" w:cs="Times New Roman"/>
                 <w:sz w:val="20"/>
                 <w:szCs w:val="20"/>
               </w:rPr>
-              <w:t>M.Mert</w:t>
-            </w:r>
-            <w:proofErr w:type="spellEnd"/>
-            <w:r>
-              <w:rPr>
-                <w:rFonts w:ascii="Times New Roman" w:eastAsia="Times New Roman" w:hAnsi="Times New Roman" w:cs="Times New Roman"/>
-                <w:sz w:val="20"/>
-                <w:szCs w:val="20"/>
-              </w:rPr>
-              <w:t xml:space="preserve"> </w:t>
-            </w:r>
-            <w:proofErr w:type="spellStart"/>
-            <w:r>
-              <w:rPr>
-                <w:rFonts w:ascii="Times New Roman" w:eastAsia="Times New Roman" w:hAnsi="Times New Roman" w:cs="Times New Roman"/>
-                <w:sz w:val="20"/>
-                <w:szCs w:val="20"/>
-              </w:rPr>
-              <w:t>Dervişoğulları</w:t>
-            </w:r>
-            <w:proofErr w:type="spellEnd"/>
+              <w:t>M.Mert Dervişoğulları</w:t>
+            </w:r>
           </w:p>
         </w:tc>
         <w:tc>
@@ -876,28 +1055,14 @@
                 <w:rFonts w:ascii="Times New Roman" w:eastAsia="Times New Roman" w:hAnsi="Times New Roman" w:cs="Times New Roman"/>
               </w:rPr>
             </w:pPr>
-            <w:proofErr w:type="spellStart"/>
             <w:r>
               <w:rPr>
                 <w:rFonts w:ascii="Times New Roman" w:eastAsia="Times New Roman" w:hAnsi="Times New Roman" w:cs="Times New Roman"/>
               </w:rPr>
-              <w:t>First</w:t>
-            </w:r>
-            <w:proofErr w:type="spellEnd"/>
-            <w:r>
-              <w:rPr>
-                <w:rFonts w:ascii="Times New Roman" w:eastAsia="Times New Roman" w:hAnsi="Times New Roman" w:cs="Times New Roman"/>
-              </w:rPr>
-              <w:t xml:space="preserve"> </w:t>
-            </w:r>
-            <w:proofErr w:type="spellStart"/>
-            <w:r>
-              <w:rPr>
-                <w:rFonts w:ascii="Times New Roman" w:eastAsia="Times New Roman" w:hAnsi="Times New Roman" w:cs="Times New Roman"/>
-              </w:rPr>
-              <w:t>version</w:t>
-            </w:r>
-            <w:proofErr w:type="spellEnd"/>
+              <w:t>Updated according to Iteration2 reviews.</w:t>
+            </w:r>
+            <w:bookmarkStart w:id="1" w:name="_GoBack"/>
+            <w:bookmarkEnd w:id="1"/>
           </w:p>
         </w:tc>
         <w:tc>
@@ -922,13 +1087,15 @@
               <w:ind w:left="100"/>
               <w:rPr>
                 <w:rFonts w:ascii="Times New Roman" w:eastAsia="Times New Roman" w:hAnsi="Times New Roman" w:cs="Times New Roman"/>
+                <w:lang w:val="tr-TR"/>
               </w:rPr>
             </w:pPr>
             <w:r>
               <w:rPr>
                 <w:rFonts w:ascii="Times New Roman" w:eastAsia="Times New Roman" w:hAnsi="Times New Roman" w:cs="Times New Roman"/>
-              </w:rPr>
-              <w:t>v 1.0</w:t>
+                <w:lang w:val="tr-TR"/>
+              </w:rPr>
+              <w:t>v  1.1</w:t>
             </w:r>
           </w:p>
         </w:tc>
@@ -1028,8 +1195,8 @@
           <w:szCs w:val="30"/>
         </w:rPr>
       </w:pPr>
-      <w:bookmarkStart w:id="1" w:name="_heading=h.30j0zll" w:colFirst="0" w:colLast="0"/>
-      <w:bookmarkEnd w:id="1"/>
+      <w:bookmarkStart w:id="2" w:name="_heading=h.30j0zll" w:colFirst="0" w:colLast="0"/>
+      <w:bookmarkEnd w:id="2"/>
     </w:p>
     <w:sdt>
       <w:sdtPr>
@@ -1052,7 +1219,6 @@
               <w:noProof/>
               <w:sz w:val="24"/>
               <w:szCs w:val="24"/>
-              <w:lang w:val="en-RU"/>
             </w:rPr>
           </w:pPr>
           <w:r>
@@ -1135,7 +1301,6 @@
               <w:noProof/>
               <w:sz w:val="24"/>
               <w:szCs w:val="24"/>
-              <w:lang w:val="en-RU"/>
             </w:rPr>
           </w:pPr>
           <w:hyperlink w:anchor="_Toc70869135" w:history="1">
@@ -1209,7 +1374,6 @@
               <w:noProof/>
               <w:sz w:val="24"/>
               <w:szCs w:val="24"/>
-              <w:lang w:val="en-RU"/>
             </w:rPr>
           </w:pPr>
           <w:hyperlink w:anchor="_Toc70869136" w:history="1">
@@ -1228,7 +1392,6 @@
                 <w:noProof/>
                 <w:sz w:val="24"/>
                 <w:szCs w:val="24"/>
-                <w:lang w:val="en-RU"/>
               </w:rPr>
               <w:tab/>
             </w:r>
@@ -1302,7 +1465,6 @@
               <w:noProof/>
               <w:sz w:val="24"/>
               <w:szCs w:val="24"/>
-              <w:lang w:val="en-RU"/>
             </w:rPr>
           </w:pPr>
           <w:hyperlink w:anchor="_Toc70869137" w:history="1">
@@ -1376,7 +1538,6 @@
               <w:noProof/>
               <w:sz w:val="24"/>
               <w:szCs w:val="24"/>
-              <w:lang w:val="en-RU"/>
             </w:rPr>
           </w:pPr>
           <w:hyperlink w:anchor="_Toc70869138" w:history="1">
@@ -1451,7 +1612,6 @@
               <w:noProof/>
               <w:sz w:val="24"/>
               <w:szCs w:val="24"/>
-              <w:lang w:val="en-RU"/>
             </w:rPr>
           </w:pPr>
           <w:hyperlink w:anchor="_Toc70869139" w:history="1">
@@ -1469,7 +1629,6 @@
                 <w:noProof/>
                 <w:sz w:val="24"/>
                 <w:szCs w:val="24"/>
-                <w:lang w:val="en-RU"/>
               </w:rPr>
               <w:tab/>
             </w:r>
@@ -1551,7 +1710,6 @@
               <w:noProof/>
               <w:sz w:val="24"/>
               <w:szCs w:val="24"/>
-              <w:lang w:val="en-RU"/>
             </w:rPr>
           </w:pPr>
           <w:hyperlink w:anchor="_Toc70869140" w:history="1">
@@ -1625,7 +1783,6 @@
               <w:noProof/>
               <w:sz w:val="24"/>
               <w:szCs w:val="24"/>
-              <w:lang w:val="en-RU"/>
             </w:rPr>
           </w:pPr>
           <w:hyperlink w:anchor="_Toc70869141" w:history="1">
@@ -1700,7 +1857,6 @@
               <w:noProof/>
               <w:sz w:val="24"/>
               <w:szCs w:val="24"/>
-              <w:lang w:val="en-RU"/>
             </w:rPr>
           </w:pPr>
           <w:hyperlink w:anchor="_Toc70869142" w:history="1">
@@ -1720,7 +1876,6 @@
                 <w:noProof/>
                 <w:sz w:val="24"/>
                 <w:szCs w:val="24"/>
-                <w:lang w:val="en-RU"/>
               </w:rPr>
               <w:tab/>
             </w:r>
@@ -1795,7 +1950,6 @@
               <w:noProof/>
               <w:sz w:val="24"/>
               <w:szCs w:val="24"/>
-              <w:lang w:val="en-RU"/>
             </w:rPr>
           </w:pPr>
           <w:hyperlink w:anchor="_Toc70869143" w:history="1">
@@ -1868,7 +2022,6 @@
               <w:noProof/>
               <w:sz w:val="24"/>
               <w:szCs w:val="24"/>
-              <w:lang w:val="en-RU"/>
             </w:rPr>
           </w:pPr>
           <w:hyperlink w:anchor="_Toc70869144" w:history="1">
@@ -1942,7 +2095,6 @@
               <w:noProof/>
               <w:sz w:val="24"/>
               <w:szCs w:val="24"/>
-              <w:lang w:val="en-RU"/>
             </w:rPr>
           </w:pPr>
           <w:hyperlink w:anchor="_Toc70869145" w:history="1">
@@ -2017,7 +2169,6 @@
               <w:noProof/>
               <w:sz w:val="24"/>
               <w:szCs w:val="24"/>
-              <w:lang w:val="en-RU"/>
             </w:rPr>
           </w:pPr>
           <w:hyperlink w:anchor="_Toc70869146" w:history="1">
@@ -2036,7 +2187,6 @@
                 <w:noProof/>
                 <w:sz w:val="24"/>
                 <w:szCs w:val="24"/>
-                <w:lang w:val="en-RU"/>
               </w:rPr>
               <w:tab/>
             </w:r>
@@ -2120,7 +2270,6 @@
               <w:noProof/>
               <w:sz w:val="24"/>
               <w:szCs w:val="24"/>
-              <w:lang w:val="en-RU"/>
             </w:rPr>
           </w:pPr>
           <w:hyperlink w:anchor="_Toc70869147" w:history="1">
@@ -2194,7 +2343,6 @@
               <w:noProof/>
               <w:sz w:val="24"/>
               <w:szCs w:val="24"/>
-              <w:lang w:val="en-RU"/>
             </w:rPr>
           </w:pPr>
           <w:hyperlink w:anchor="_Toc70869148" w:history="1">
@@ -2213,7 +2361,6 @@
                 <w:noProof/>
                 <w:sz w:val="24"/>
                 <w:szCs w:val="24"/>
-                <w:lang w:val="en-RU"/>
               </w:rPr>
               <w:tab/>
             </w:r>
@@ -2297,7 +2444,6 @@
               <w:noProof/>
               <w:sz w:val="24"/>
               <w:szCs w:val="24"/>
-              <w:lang w:val="en-RU"/>
             </w:rPr>
           </w:pPr>
           <w:hyperlink w:anchor="_Toc70869149" w:history="1">
@@ -2372,7 +2518,6 @@
               <w:noProof/>
               <w:sz w:val="24"/>
               <w:szCs w:val="24"/>
-              <w:lang w:val="en-RU"/>
             </w:rPr>
           </w:pPr>
           <w:hyperlink w:anchor="_Toc70869150" w:history="1">
@@ -2391,7 +2536,6 @@
                 <w:noProof/>
                 <w:sz w:val="24"/>
                 <w:szCs w:val="24"/>
-                <w:lang w:val="en-RU"/>
               </w:rPr>
               <w:tab/>
             </w:r>
@@ -2465,7 +2609,6 @@
               <w:noProof/>
               <w:sz w:val="24"/>
               <w:szCs w:val="24"/>
-              <w:lang w:val="en-RU"/>
             </w:rPr>
           </w:pPr>
           <w:hyperlink w:anchor="_Toc70869151" w:history="1">
@@ -2540,7 +2683,6 @@
               <w:noProof/>
               <w:sz w:val="24"/>
               <w:szCs w:val="24"/>
-              <w:lang w:val="en-RU"/>
             </w:rPr>
           </w:pPr>
           <w:hyperlink w:anchor="_Toc70869152" w:history="1">
@@ -2559,7 +2701,6 @@
                 <w:noProof/>
                 <w:sz w:val="24"/>
                 <w:szCs w:val="24"/>
-                <w:lang w:val="en-RU"/>
               </w:rPr>
               <w:tab/>
             </w:r>
@@ -2633,7 +2774,6 @@
               <w:noProof/>
               <w:sz w:val="24"/>
               <w:szCs w:val="24"/>
-              <w:lang w:val="en-RU"/>
             </w:rPr>
           </w:pPr>
           <w:hyperlink w:anchor="_Toc70869153" w:history="1">
@@ -2708,7 +2848,6 @@
               <w:noProof/>
               <w:sz w:val="24"/>
               <w:szCs w:val="24"/>
-              <w:lang w:val="en-RU"/>
             </w:rPr>
           </w:pPr>
           <w:hyperlink w:anchor="_Toc70869154" w:history="1">
@@ -2727,7 +2866,6 @@
                 <w:noProof/>
                 <w:sz w:val="24"/>
                 <w:szCs w:val="24"/>
-                <w:lang w:val="en-RU"/>
               </w:rPr>
               <w:tab/>
             </w:r>
@@ -2801,7 +2939,6 @@
               <w:noProof/>
               <w:sz w:val="24"/>
               <w:szCs w:val="24"/>
-              <w:lang w:val="en-RU"/>
             </w:rPr>
           </w:pPr>
           <w:hyperlink w:anchor="_Toc70869155" w:history="1">
@@ -2876,7 +3013,6 @@
               <w:noProof/>
               <w:sz w:val="24"/>
               <w:szCs w:val="24"/>
-              <w:lang w:val="en-RU"/>
             </w:rPr>
           </w:pPr>
           <w:hyperlink w:anchor="_Toc70869156" w:history="1">
@@ -2895,7 +3031,6 @@
                 <w:noProof/>
                 <w:sz w:val="24"/>
                 <w:szCs w:val="24"/>
-                <w:lang w:val="en-RU"/>
               </w:rPr>
               <w:tab/>
             </w:r>
@@ -2969,7 +3104,6 @@
               <w:noProof/>
               <w:sz w:val="24"/>
               <w:szCs w:val="24"/>
-              <w:lang w:val="en-RU"/>
             </w:rPr>
           </w:pPr>
           <w:hyperlink w:anchor="_Toc70869157" w:history="1">
@@ -3044,7 +3178,6 @@
               <w:noProof/>
               <w:sz w:val="24"/>
               <w:szCs w:val="24"/>
-              <w:lang w:val="en-RU"/>
             </w:rPr>
           </w:pPr>
           <w:hyperlink w:anchor="_Toc70869158" w:history="1">
@@ -3063,7 +3196,6 @@
                 <w:noProof/>
                 <w:sz w:val="24"/>
                 <w:szCs w:val="24"/>
-                <w:lang w:val="en-RU"/>
               </w:rPr>
               <w:tab/>
             </w:r>
@@ -3145,7 +3277,6 @@
               <w:noProof/>
               <w:sz w:val="24"/>
               <w:szCs w:val="24"/>
-              <w:lang w:val="en-RU"/>
             </w:rPr>
           </w:pPr>
           <w:hyperlink w:anchor="_Toc70869159" w:history="1">
@@ -3220,7 +3351,6 @@
               <w:noProof/>
               <w:sz w:val="24"/>
               <w:szCs w:val="24"/>
-              <w:lang w:val="en-RU"/>
             </w:rPr>
           </w:pPr>
           <w:hyperlink w:anchor="_Toc70869160" w:history="1">
@@ -3239,7 +3369,6 @@
                 <w:noProof/>
                 <w:sz w:val="24"/>
                 <w:szCs w:val="24"/>
-                <w:lang w:val="en-RU"/>
               </w:rPr>
               <w:tab/>
             </w:r>
@@ -3313,7 +3442,6 @@
               <w:noProof/>
               <w:sz w:val="24"/>
               <w:szCs w:val="24"/>
-              <w:lang w:val="en-RU"/>
             </w:rPr>
           </w:pPr>
           <w:hyperlink w:anchor="_Toc70869161" w:history="1">
@@ -3388,7 +3516,6 @@
               <w:noProof/>
               <w:sz w:val="24"/>
               <w:szCs w:val="24"/>
-              <w:lang w:val="en-RU"/>
             </w:rPr>
           </w:pPr>
           <w:hyperlink w:anchor="_Toc70869162" w:history="1">
@@ -3407,7 +3534,6 @@
                 <w:noProof/>
                 <w:sz w:val="24"/>
                 <w:szCs w:val="24"/>
-                <w:lang w:val="en-RU"/>
               </w:rPr>
               <w:tab/>
             </w:r>
@@ -3489,7 +3615,6 @@
               <w:noProof/>
               <w:sz w:val="24"/>
               <w:szCs w:val="24"/>
-              <w:lang w:val="en-RU"/>
             </w:rPr>
           </w:pPr>
           <w:hyperlink w:anchor="_Toc70869163" w:history="1">
@@ -3590,8 +3715,8 @@
           <w:szCs w:val="30"/>
         </w:rPr>
       </w:pPr>
-      <w:bookmarkStart w:id="2" w:name="_heading=h.1fob9te" w:colFirst="0" w:colLast="0"/>
-      <w:bookmarkEnd w:id="2"/>
+      <w:bookmarkStart w:id="3" w:name="_heading=h.1fob9te" w:colFirst="0" w:colLast="0"/>
+      <w:bookmarkEnd w:id="3"/>
       <w:r>
         <w:br w:type="page"/>
       </w:r>
@@ -3609,7 +3734,7 @@
           <w:lang w:val="en-US"/>
         </w:rPr>
       </w:pPr>
-      <w:bookmarkStart w:id="3" w:name="_Toc70869134"/>
+      <w:bookmarkStart w:id="4" w:name="_Toc70869134"/>
       <w:r>
         <w:rPr>
           <w:b/>
@@ -3620,7 +3745,7 @@
         <w:lastRenderedPageBreak/>
         <w:t>Design structure</w:t>
       </w:r>
-      <w:bookmarkEnd w:id="3"/>
+      <w:bookmarkEnd w:id="4"/>
     </w:p>
     <w:p>
       <w:pPr>
@@ -3637,7 +3762,31 @@
           <w:szCs w:val="20"/>
           <w:lang w:val="en-US"/>
         </w:rPr>
-        <w:t>This section contains high level design diagram, that was construction based on Domain model together with Design patterns chosen for implementation of the system. The detailed information about design pattern is written in the following section of this document and Domain Model is taken from Architecture Notebook.</w:t>
+        <w:t xml:space="preserve">This section contains high level design diagram, that was </w:t>
+      </w:r>
+      <w:r>
+        <w:rPr>
+          <w:sz w:val="20"/>
+          <w:szCs w:val="20"/>
+          <w:lang w:val="en-US"/>
+        </w:rPr>
+        <w:t>constructed</w:t>
+      </w:r>
+      <w:r>
+        <w:rPr>
+          <w:sz w:val="20"/>
+          <w:szCs w:val="20"/>
+          <w:lang w:val="en-US"/>
+        </w:rPr>
+        <w:t xml:space="preserve"> </w:t>
+      </w:r>
+      <w:r>
+        <w:rPr>
+          <w:sz w:val="20"/>
+          <w:szCs w:val="20"/>
+          <w:lang w:val="en-US"/>
+        </w:rPr>
+        <w:t>based on Domain model together with Design patterns chosen for implementation of the system. The detailed information about design pattern is written in the following section of this document and Domain Model is taken from Architecture Notebook.</w:t>
       </w:r>
     </w:p>
     <w:p>
@@ -3655,7 +3804,7 @@
           <w:noProof/>
           <w:sz w:val="20"/>
           <w:szCs w:val="20"/>
-          <w:lang w:val="en-US"/>
+          <w:lang w:val="tr-TR" w:eastAsia="tr-TR"/>
         </w:rPr>
         <w:drawing>
           <wp:inline distT="0" distB="0" distL="0" distR="0" wp14:anchorId="694F4429" wp14:editId="7F35A052">
@@ -3734,8 +3883,7 @@
           <w:szCs w:val="30"/>
         </w:rPr>
       </w:pPr>
-      <w:bookmarkStart w:id="4" w:name="_Toc70869135"/>
-      <w:proofErr w:type="spellStart"/>
+      <w:bookmarkStart w:id="5" w:name="_Toc70869135"/>
       <w:r>
         <w:rPr>
           <w:b/>
@@ -3744,8 +3892,7 @@
         </w:rPr>
         <w:t>Patterns</w:t>
       </w:r>
-      <w:bookmarkEnd w:id="4"/>
-      <w:proofErr w:type="spellEnd"/>
+      <w:bookmarkEnd w:id="5"/>
     </w:p>
     <w:p>
       <w:pPr>
@@ -3765,7 +3912,7 @@
           <w:lang w:val="en-US"/>
         </w:rPr>
       </w:pPr>
-      <w:bookmarkStart w:id="5" w:name="_Toc70869136"/>
+      <w:bookmarkStart w:id="6" w:name="_Toc70869136"/>
       <w:r>
         <w:rPr>
           <w:b/>
@@ -3776,7 +3923,7 @@
         </w:rPr>
         <w:t>Singleton</w:t>
       </w:r>
-      <w:bookmarkEnd w:id="5"/>
+      <w:bookmarkEnd w:id="6"/>
     </w:p>
     <w:p>
       <w:pPr>
@@ -3791,7 +3938,7 @@
           <w:lang w:val="en-US"/>
         </w:rPr>
       </w:pPr>
-      <w:bookmarkStart w:id="6" w:name="_Toc70869137"/>
+      <w:bookmarkStart w:id="7" w:name="_Toc70869137"/>
       <w:r>
         <w:rPr>
           <w:b/>
@@ -3802,7 +3949,7 @@
         </w:rPr>
         <w:t>Overview</w:t>
       </w:r>
-      <w:bookmarkEnd w:id="6"/>
+      <w:bookmarkEnd w:id="7"/>
     </w:p>
     <w:p>
       <w:pPr>
@@ -3853,7 +4000,7 @@
           <w:lang w:val="en-US"/>
         </w:rPr>
       </w:pPr>
-      <w:bookmarkStart w:id="7" w:name="_Toc70869138"/>
+      <w:bookmarkStart w:id="8" w:name="_Toc70869138"/>
       <w:r>
         <w:rPr>
           <w:b/>
@@ -3864,7 +4011,7 @@
         </w:rPr>
         <w:t>Structure</w:t>
       </w:r>
-      <w:bookmarkEnd w:id="7"/>
+      <w:bookmarkEnd w:id="8"/>
     </w:p>
     <w:p>
       <w:pPr>
@@ -3879,6 +4026,7 @@
           <w:noProof/>
           <w:sz w:val="20"/>
           <w:szCs w:val="20"/>
+          <w:lang w:val="tr-TR" w:eastAsia="tr-TR"/>
         </w:rPr>
         <w:lastRenderedPageBreak/>
         <w:drawing>
@@ -3949,7 +4097,7 @@
           <w:szCs w:val="26"/>
         </w:rPr>
       </w:pPr>
-      <w:bookmarkStart w:id="8" w:name="_Toc70869139"/>
+      <w:bookmarkStart w:id="9" w:name="_Toc70869139"/>
       <w:r>
         <w:rPr>
           <w:b/>
@@ -3960,7 +4108,6 @@
         </w:rPr>
         <w:t>C</w:t>
       </w:r>
-      <w:proofErr w:type="spellStart"/>
       <w:r>
         <w:rPr>
           <w:b/>
@@ -3970,8 +4117,7 @@
         </w:rPr>
         <w:t>omposite</w:t>
       </w:r>
-      <w:bookmarkEnd w:id="8"/>
-      <w:proofErr w:type="spellEnd"/>
+      <w:bookmarkEnd w:id="9"/>
     </w:p>
     <w:p>
       <w:pPr>
@@ -4007,7 +4153,7 @@
           <w:lang w:val="en-US"/>
         </w:rPr>
       </w:pPr>
-      <w:bookmarkStart w:id="9" w:name="_Toc70869140"/>
+      <w:bookmarkStart w:id="10" w:name="_Toc70869140"/>
       <w:r>
         <w:rPr>
           <w:b/>
@@ -4018,7 +4164,7 @@
         </w:rPr>
         <w:t>Overview</w:t>
       </w:r>
-      <w:bookmarkEnd w:id="9"/>
+      <w:bookmarkEnd w:id="10"/>
     </w:p>
     <w:p>
       <w:pPr>
@@ -4075,7 +4221,7 @@
           <w:szCs w:val="20"/>
           <w:lang w:val="en-US"/>
         </w:rPr>
-        <w:t>Composite pattern is going to be user in order to create show a list of things that was used in creating total debt.</w:t>
+        <w:t>Composite pattern is going to be user in order to show a list of things that was used in creating total debt.</w:t>
       </w:r>
     </w:p>
     <w:p>
@@ -4092,7 +4238,7 @@
           <w:lang w:val="en-US"/>
         </w:rPr>
       </w:pPr>
-      <w:bookmarkStart w:id="10" w:name="_Toc70869141"/>
+      <w:bookmarkStart w:id="11" w:name="_Toc70869141"/>
       <w:r>
         <w:rPr>
           <w:b/>
@@ -4103,7 +4249,7 @@
         </w:rPr>
         <w:t>Structure</w:t>
       </w:r>
-      <w:bookmarkEnd w:id="10"/>
+      <w:bookmarkEnd w:id="11"/>
     </w:p>
     <w:p>
       <w:pPr>
@@ -4118,6 +4264,7 @@
           <w:noProof/>
           <w:sz w:val="20"/>
           <w:szCs w:val="20"/>
+          <w:lang w:val="tr-TR" w:eastAsia="tr-TR"/>
         </w:rPr>
         <w:drawing>
           <wp:inline distT="0" distB="0" distL="0" distR="0" wp14:anchorId="1EF1C25E" wp14:editId="59348ECC">
@@ -4177,7 +4324,7 @@
           <w:lang w:val="en-US"/>
         </w:rPr>
       </w:pPr>
-      <w:bookmarkStart w:id="11" w:name="_Toc70869142"/>
+      <w:bookmarkStart w:id="12" w:name="_Toc70869142"/>
       <w:r>
         <w:rPr>
           <w:b/>
@@ -4187,7 +4334,7 @@
         </w:rPr>
         <w:t>Adapter</w:t>
       </w:r>
-      <w:bookmarkEnd w:id="11"/>
+      <w:bookmarkEnd w:id="12"/>
     </w:p>
     <w:p>
       <w:pPr>
@@ -4202,8 +4349,7 @@
           <w:szCs w:val="20"/>
         </w:rPr>
       </w:pPr>
-      <w:bookmarkStart w:id="12" w:name="_Toc70869143"/>
-      <w:proofErr w:type="spellStart"/>
+      <w:bookmarkStart w:id="13" w:name="_Toc70869143"/>
       <w:r>
         <w:rPr>
           <w:b/>
@@ -4213,8 +4359,7 @@
         </w:rPr>
         <w:t>Overview</w:t>
       </w:r>
-      <w:bookmarkEnd w:id="12"/>
-      <w:proofErr w:type="spellEnd"/>
+      <w:bookmarkEnd w:id="13"/>
     </w:p>
     <w:p>
       <w:pPr>
@@ -4239,7 +4384,7 @@
           <w:szCs w:val="20"/>
           <w:lang w:val="en-US"/>
         </w:rPr>
-        <w:t xml:space="preserve">Using this allows objects with not matching interfaces work together through adapter. For this project </w:t>
+        <w:t xml:space="preserve">Using this allows objects with not matching interfaces work together through adapter. </w:t>
       </w:r>
     </w:p>
     <w:p>
@@ -4311,7 +4456,7 @@
           <w:lang w:val="en-US"/>
         </w:rPr>
       </w:pPr>
-      <w:bookmarkStart w:id="13" w:name="_Toc70869144"/>
+      <w:bookmarkStart w:id="14" w:name="_Toc70869144"/>
       <w:r>
         <w:rPr>
           <w:b/>
@@ -4320,27 +4465,27 @@
           <w:szCs w:val="20"/>
           <w:lang w:val="en-US"/>
         </w:rPr>
+        <w:t>Structure</w:t>
+      </w:r>
+      <w:bookmarkEnd w:id="14"/>
+    </w:p>
+    <w:p>
+      <w:pPr>
+        <w:rPr>
+          <w:color w:val="000000"/>
+          <w:sz w:val="20"/>
+          <w:szCs w:val="20"/>
+          <w:lang w:val="en-US"/>
+        </w:rPr>
+      </w:pPr>
+      <w:r>
+        <w:rPr>
+          <w:color w:val="000000"/>
+          <w:sz w:val="20"/>
+          <w:szCs w:val="20"/>
+          <w:lang w:val="en-US"/>
+        </w:rPr>
         <w:lastRenderedPageBreak/>
-        <w:t>Structure</w:t>
-      </w:r>
-      <w:bookmarkEnd w:id="13"/>
-    </w:p>
-    <w:p>
-      <w:pPr>
-        <w:rPr>
-          <w:color w:val="000000"/>
-          <w:sz w:val="20"/>
-          <w:szCs w:val="20"/>
-          <w:lang w:val="en-US"/>
-        </w:rPr>
-      </w:pPr>
-      <w:r>
-        <w:rPr>
-          <w:color w:val="000000"/>
-          <w:sz w:val="20"/>
-          <w:szCs w:val="20"/>
-          <w:lang w:val="en-US"/>
-        </w:rPr>
         <w:t xml:space="preserve">                     </w:t>
       </w:r>
       <w:r>
@@ -4349,7 +4494,7 @@
           <w:color w:val="000000"/>
           <w:sz w:val="20"/>
           <w:szCs w:val="20"/>
-          <w:lang w:val="en-US"/>
+          <w:lang w:val="tr-TR" w:eastAsia="tr-TR"/>
         </w:rPr>
         <w:drawing>
           <wp:inline distT="0" distB="0" distL="0" distR="0" wp14:anchorId="1BA88017" wp14:editId="771A8298">
@@ -4414,7 +4559,7 @@
           <w:lang w:val="en-US"/>
         </w:rPr>
       </w:pPr>
-      <w:bookmarkStart w:id="14" w:name="_Toc70869145"/>
+      <w:bookmarkStart w:id="15" w:name="_Toc70869145"/>
       <w:r>
         <w:rPr>
           <w:b/>
@@ -4424,7 +4569,7 @@
         </w:rPr>
         <w:t>Requirement realizations</w:t>
       </w:r>
-      <w:bookmarkEnd w:id="14"/>
+      <w:bookmarkEnd w:id="15"/>
     </w:p>
     <w:p>
       <w:pPr>
@@ -4478,7 +4623,7 @@
           <w:lang w:val="en-US"/>
         </w:rPr>
       </w:pPr>
-      <w:bookmarkStart w:id="15" w:name="_Toc70869146"/>
+      <w:bookmarkStart w:id="16" w:name="_Toc70869146"/>
       <w:r>
         <w:rPr>
           <w:b/>
@@ -4498,7 +4643,7 @@
         </w:rPr>
         <w:t>Manage Accounts</w:t>
       </w:r>
-      <w:bookmarkEnd w:id="15"/>
+      <w:bookmarkEnd w:id="16"/>
     </w:p>
     <w:p>
       <w:pPr>
@@ -4512,8 +4657,7 @@
           <w:szCs w:val="22"/>
         </w:rPr>
       </w:pPr>
-      <w:bookmarkStart w:id="16" w:name="_Toc70869147"/>
-      <w:proofErr w:type="spellStart"/>
+      <w:bookmarkStart w:id="17" w:name="_Toc70869147"/>
       <w:r>
         <w:rPr>
           <w:b/>
@@ -4522,30 +4666,9 @@
           <w:szCs w:val="22"/>
         </w:rPr>
         <w:lastRenderedPageBreak/>
-        <w:t>Basic</w:t>
-      </w:r>
-      <w:proofErr w:type="spellEnd"/>
-      <w:r>
-        <w:rPr>
-          <w:b/>
-          <w:color w:val="000000"/>
-          <w:sz w:val="22"/>
-          <w:szCs w:val="22"/>
-        </w:rPr>
-        <w:t xml:space="preserve"> </w:t>
-      </w:r>
-      <w:proofErr w:type="spellStart"/>
-      <w:r>
-        <w:rPr>
-          <w:b/>
-          <w:color w:val="000000"/>
-          <w:sz w:val="22"/>
-          <w:szCs w:val="22"/>
-        </w:rPr>
-        <w:t>scenario</w:t>
-      </w:r>
-      <w:bookmarkEnd w:id="16"/>
-      <w:proofErr w:type="spellEnd"/>
+        <w:t>Basic scenario</w:t>
+      </w:r>
+      <w:bookmarkEnd w:id="17"/>
     </w:p>
     <w:p>
       <w:pPr>
@@ -4560,6 +4683,7 @@
           <w:noProof/>
           <w:sz w:val="20"/>
           <w:szCs w:val="20"/>
+          <w:lang w:val="tr-TR" w:eastAsia="tr-TR"/>
         </w:rPr>
         <w:drawing>
           <wp:inline distT="0" distB="0" distL="0" distR="0" wp14:anchorId="0C595074" wp14:editId="51590BA6">
@@ -4621,7 +4745,7 @@
           <w:lang w:val="en-US"/>
         </w:rPr>
       </w:pPr>
-      <w:bookmarkStart w:id="17" w:name="_Toc70869148"/>
+      <w:bookmarkStart w:id="18" w:name="_Toc70869148"/>
       <w:r>
         <w:rPr>
           <w:b/>
@@ -4641,7 +4765,7 @@
         </w:rPr>
         <w:t>Manage Reservation of Room</w:t>
       </w:r>
-      <w:bookmarkEnd w:id="17"/>
+      <w:bookmarkEnd w:id="18"/>
     </w:p>
     <w:p>
       <w:pPr>
@@ -4652,7 +4776,7 @@
           <w:lang w:val="en-US"/>
         </w:rPr>
       </w:pPr>
-      <w:bookmarkStart w:id="18" w:name="_Toc70869149"/>
+      <w:bookmarkStart w:id="19" w:name="_Toc70869149"/>
       <w:r>
         <w:rPr>
           <w:b/>
@@ -4663,7 +4787,7 @@
         </w:rPr>
         <w:t>Basic scenario</w:t>
       </w:r>
-      <w:bookmarkEnd w:id="18"/>
+      <w:bookmarkEnd w:id="19"/>
     </w:p>
     <w:p>
       <w:pPr>
@@ -4678,7 +4802,7 @@
           <w:noProof/>
           <w:sz w:val="20"/>
           <w:szCs w:val="20"/>
-          <w:lang w:val="en-US"/>
+          <w:lang w:val="tr-TR" w:eastAsia="tr-TR"/>
         </w:rPr>
         <w:drawing>
           <wp:inline distT="0" distB="0" distL="0" distR="0" wp14:anchorId="09D476C5" wp14:editId="1527ECF5">
@@ -4739,7 +4863,7 @@
           <w:lang w:val="en-US"/>
         </w:rPr>
       </w:pPr>
-      <w:bookmarkStart w:id="19" w:name="_Toc70869150"/>
+      <w:bookmarkStart w:id="20" w:name="_Toc70869150"/>
       <w:r>
         <w:rPr>
           <w:b/>
@@ -4778,7 +4902,7 @@
         </w:rPr>
         <w:t>Manage Reservation of Room Cleaning</w:t>
       </w:r>
-      <w:bookmarkEnd w:id="19"/>
+      <w:bookmarkEnd w:id="20"/>
     </w:p>
     <w:p>
       <w:pPr>
@@ -4789,7 +4913,7 @@
           <w:lang w:val="en-US"/>
         </w:rPr>
       </w:pPr>
-      <w:bookmarkStart w:id="20" w:name="_Toc70869151"/>
+      <w:bookmarkStart w:id="21" w:name="_Toc70869151"/>
       <w:r>
         <w:rPr>
           <w:b/>
@@ -4801,7 +4925,7 @@
         <w:lastRenderedPageBreak/>
         <w:t>Basic scenario</w:t>
       </w:r>
-      <w:bookmarkEnd w:id="20"/>
+      <w:bookmarkEnd w:id="21"/>
     </w:p>
     <w:p>
       <w:pPr>
@@ -4812,7 +4936,7 @@
       <w:r>
         <w:rPr>
           <w:noProof/>
-          <w:lang w:val="en-US"/>
+          <w:lang w:val="tr-TR" w:eastAsia="tr-TR"/>
         </w:rPr>
         <w:drawing>
           <wp:inline distT="0" distB="0" distL="0" distR="0" wp14:anchorId="63944904" wp14:editId="12055CE4">
@@ -4880,7 +5004,7 @@
           <w:lang w:val="en-US"/>
         </w:rPr>
       </w:pPr>
-      <w:bookmarkStart w:id="21" w:name="_Toc70869152"/>
+      <w:bookmarkStart w:id="22" w:name="_Toc70869152"/>
       <w:r>
         <w:rPr>
           <w:b/>
@@ -4919,7 +5043,7 @@
         </w:rPr>
         <w:t>Manage Reservation of Other Services</w:t>
       </w:r>
-      <w:bookmarkEnd w:id="21"/>
+      <w:bookmarkEnd w:id="22"/>
     </w:p>
     <w:p>
       <w:pPr>
@@ -4934,7 +5058,7 @@
           <w:lang w:val="en-US"/>
         </w:rPr>
       </w:pPr>
-      <w:bookmarkStart w:id="22" w:name="_Toc70869153"/>
+      <w:bookmarkStart w:id="23" w:name="_Toc70869153"/>
       <w:r>
         <w:rPr>
           <w:b/>
@@ -4945,7 +5069,7 @@
         </w:rPr>
         <w:t>Basic scenario</w:t>
       </w:r>
-      <w:bookmarkEnd w:id="22"/>
+      <w:bookmarkEnd w:id="23"/>
     </w:p>
     <w:p>
       <w:pPr>
@@ -4956,7 +5080,7 @@
       <w:r>
         <w:rPr>
           <w:noProof/>
-          <w:lang w:val="en-US"/>
+          <w:lang w:val="tr-TR" w:eastAsia="tr-TR"/>
         </w:rPr>
         <w:drawing>
           <wp:inline distT="0" distB="0" distL="0" distR="0" wp14:anchorId="02CEB3B2" wp14:editId="15A0AE6F">
@@ -5017,7 +5141,7 @@
           <w:lang w:val="en-US"/>
         </w:rPr>
       </w:pPr>
-      <w:bookmarkStart w:id="23" w:name="_Toc70869154"/>
+      <w:bookmarkStart w:id="24" w:name="_Toc70869154"/>
       <w:r>
         <w:rPr>
           <w:b/>
@@ -5056,7 +5180,7 @@
         </w:rPr>
         <w:t>Make Payment in Cash</w:t>
       </w:r>
-      <w:bookmarkEnd w:id="23"/>
+      <w:bookmarkEnd w:id="24"/>
     </w:p>
     <w:p>
       <w:pPr>
@@ -5071,7 +5195,7 @@
           <w:lang w:val="en-US"/>
         </w:rPr>
       </w:pPr>
-      <w:bookmarkStart w:id="24" w:name="_Toc70869155"/>
+      <w:bookmarkStart w:id="25" w:name="_Toc70869155"/>
       <w:r>
         <w:rPr>
           <w:b/>
@@ -5083,7 +5207,7 @@
         <w:lastRenderedPageBreak/>
         <w:t>Basic scenario</w:t>
       </w:r>
-      <w:bookmarkEnd w:id="24"/>
+      <w:bookmarkEnd w:id="25"/>
     </w:p>
     <w:p>
       <w:pPr>
@@ -5094,7 +5218,7 @@
       <w:r>
         <w:rPr>
           <w:noProof/>
-          <w:lang w:val="en-US"/>
+          <w:lang w:val="tr-TR" w:eastAsia="tr-TR"/>
         </w:rPr>
         <w:drawing>
           <wp:inline distT="0" distB="0" distL="0" distR="0" wp14:anchorId="4D3EF905" wp14:editId="04D4CC34">
@@ -5155,7 +5279,7 @@
           <w:lang w:val="en-US"/>
         </w:rPr>
       </w:pPr>
-      <w:bookmarkStart w:id="25" w:name="_Toc70869156"/>
+      <w:bookmarkStart w:id="26" w:name="_Toc70869156"/>
       <w:r>
         <w:rPr>
           <w:b/>
@@ -5194,7 +5318,7 @@
         </w:rPr>
         <w:t>Make Payment by Credit Card</w:t>
       </w:r>
-      <w:bookmarkEnd w:id="25"/>
+      <w:bookmarkEnd w:id="26"/>
     </w:p>
     <w:p>
       <w:pPr>
@@ -5209,7 +5333,6 @@
           <w:lang w:val="en-US"/>
         </w:rPr>
       </w:pPr>
-      <w:bookmarkStart w:id="26" w:name="_Toc70869157"/>
       <w:r>
         <w:rPr>
           <w:b/>
@@ -5218,9 +5341,8 @@
           <w:szCs w:val="22"/>
           <w:lang w:val="en-US"/>
         </w:rPr>
-        <w:t>Basic scenario</w:t>
-      </w:r>
-      <w:bookmarkEnd w:id="26"/>
+        <w:t>Fully Extended Scenario</w:t>
+      </w:r>
     </w:p>
     <w:p>
       <w:pPr>
@@ -5231,7 +5353,7 @@
       <w:r>
         <w:rPr>
           <w:noProof/>
-          <w:lang w:val="en-US"/>
+          <w:lang w:val="tr-TR" w:eastAsia="tr-TR"/>
         </w:rPr>
         <w:drawing>
           <wp:inline distT="0" distB="0" distL="0" distR="0" wp14:anchorId="236E6796" wp14:editId="08657EF9">
@@ -5369,7 +5491,7 @@
       <w:r>
         <w:rPr>
           <w:noProof/>
-          <w:lang w:val="en-US"/>
+          <w:lang w:val="tr-TR" w:eastAsia="tr-TR"/>
         </w:rPr>
         <w:drawing>
           <wp:inline distT="0" distB="0" distL="0" distR="0" wp14:anchorId="643CB071" wp14:editId="411E07A2">
@@ -5507,7 +5629,7 @@
       <w:r>
         <w:rPr>
           <w:noProof/>
-          <w:lang w:val="en-US"/>
+          <w:lang w:val="tr-TR" w:eastAsia="tr-TR"/>
         </w:rPr>
         <w:drawing>
           <wp:inline distT="0" distB="0" distL="0" distR="0" wp14:anchorId="3B08654A" wp14:editId="04BE7619">
@@ -5603,32 +5725,14 @@
         </w:rPr>
         <w:t xml:space="preserve"> </w:t>
       </w:r>
-      <w:proofErr w:type="spellStart"/>
       <w:r>
         <w:rPr>
           <w:b/>
           <w:color w:val="000000" w:themeColor="text1"/>
         </w:rPr>
-        <w:t>Manage</w:t>
-      </w:r>
-      <w:proofErr w:type="spellEnd"/>
-      <w:r>
-        <w:rPr>
-          <w:b/>
-          <w:color w:val="000000" w:themeColor="text1"/>
-        </w:rPr>
-        <w:t xml:space="preserve"> </w:t>
-      </w:r>
-      <w:proofErr w:type="spellStart"/>
-      <w:r>
-        <w:rPr>
-          <w:b/>
-          <w:color w:val="000000" w:themeColor="text1"/>
-        </w:rPr>
-        <w:t>Users</w:t>
+        <w:t>Manage Users</w:t>
       </w:r>
       <w:bookmarkEnd w:id="31"/>
-      <w:proofErr w:type="spellEnd"/>
     </w:p>
     <w:p>
       <w:pPr>
@@ -5643,7 +5747,6 @@
           <w:lang w:val="en-US"/>
         </w:rPr>
       </w:pPr>
-      <w:bookmarkStart w:id="32" w:name="_Toc70869163"/>
       <w:r>
         <w:rPr>
           <w:b/>
@@ -5653,9 +5756,8 @@
           <w:lang w:val="en-US"/>
         </w:rPr>
         <w:lastRenderedPageBreak/>
-        <w:t>Basic scenario</w:t>
-      </w:r>
-      <w:bookmarkEnd w:id="32"/>
+        <w:t>Fully Extended Scenario</w:t>
+      </w:r>
     </w:p>
     <w:p>
       <w:pPr>
@@ -5667,56 +5769,32 @@
       <w:r>
         <w:rPr>
           <w:noProof/>
-          <w:lang w:val="en-US"/>
-        </w:rPr>
-        <w:drawing>
-          <wp:inline distT="0" distB="0" distL="0" distR="0" wp14:anchorId="42130542" wp14:editId="432043A9">
-            <wp:extent cx="2565166" cy="2456019"/>
-            <wp:effectExtent l="0" t="0" r="635" b="0"/>
-            <wp:docPr id="10" name="Picture 10"/>
-            <wp:cNvGraphicFramePr>
-              <a:graphicFrameLocks xmlns:a="http://schemas.openxmlformats.org/drawingml/2006/main" noChangeAspect="1"/>
-            </wp:cNvGraphicFramePr>
-            <a:graphic xmlns:a="http://schemas.openxmlformats.org/drawingml/2006/main">
-              <a:graphicData uri="http://schemas.openxmlformats.org/drawingml/2006/picture">
-                <pic:pic xmlns:pic="http://schemas.openxmlformats.org/drawingml/2006/picture">
-                  <pic:nvPicPr>
-                    <pic:cNvPr id="10" name="Picture 10"/>
-                    <pic:cNvPicPr/>
-                  </pic:nvPicPr>
-                  <pic:blipFill rotWithShape="1">
-                    <a:blip r:embed="rId20">
-                      <a:extLst>
-                        <a:ext uri="{28A0092B-C50C-407E-A947-70E740481C1C}">
-                          <a14:useLocalDpi xmlns:a14="http://schemas.microsoft.com/office/drawing/2010/main" val="0"/>
-                        </a:ext>
-                      </a:extLst>
-                    </a:blip>
-                    <a:srcRect l="9048" t="14314" r="46203" b="7628"/>
-                    <a:stretch/>
-                  </pic:blipFill>
-                  <pic:spPr bwMode="auto">
-                    <a:xfrm>
-                      <a:off x="0" y="0"/>
-                      <a:ext cx="2565676" cy="2456507"/>
-                    </a:xfrm>
-                    <a:prstGeom prst="rect">
-                      <a:avLst/>
-                    </a:prstGeom>
-                    <a:ln>
-                      <a:noFill/>
-                    </a:ln>
-                    <a:extLst>
-                      <a:ext uri="{53640926-AAD7-44D8-BBD7-CCE9431645EC}">
-                        <a14:shadowObscured xmlns:a14="http://schemas.microsoft.com/office/drawing/2010/main"/>
-                      </a:ext>
-                    </a:extLst>
-                  </pic:spPr>
-                </pic:pic>
-              </a:graphicData>
-            </a:graphic>
-          </wp:inline>
-        </w:drawing>
+          <w:lang w:val="tr-TR" w:eastAsia="tr-TR"/>
+        </w:rPr>
+        <w:pict w14:anchorId="5C3ECA8A">
+          <v:shapetype id="_x0000_t75" coordsize="21600,21600" o:spt="75" o:preferrelative="t" path="m@4@5l@4@11@9@11@9@5xe" filled="f" stroked="f">
+            <v:stroke joinstyle="miter"/>
+            <v:formulas>
+              <v:f eqn="if lineDrawn pixelLineWidth 0"/>
+              <v:f eqn="sum @0 1 0"/>
+              <v:f eqn="sum 0 0 @1"/>
+              <v:f eqn="prod @2 1 2"/>
+              <v:f eqn="prod @3 21600 pixelWidth"/>
+              <v:f eqn="prod @3 21600 pixelHeight"/>
+              <v:f eqn="sum @0 0 1"/>
+              <v:f eqn="prod @6 1 2"/>
+              <v:f eqn="prod @7 21600 pixelWidth"/>
+              <v:f eqn="sum @8 21600 0"/>
+              <v:f eqn="prod @7 21600 pixelHeight"/>
+              <v:f eqn="sum @10 21600 0"/>
+            </v:formulas>
+            <v:path o:extrusionok="f" gradientshapeok="t" o:connecttype="rect"/>
+            <o:lock v:ext="edit" aspectratio="t"/>
+          </v:shapetype>
+          <v:shape id="_x0000_i1025" type="#_x0000_t75" style="width:447.5pt;height:254.5pt">
+            <v:imagedata r:id="rId20" o:title="UseCase9diagram"/>
+          </v:shape>
+        </w:pict>
       </w:r>
     </w:p>
     <w:p>
@@ -5740,7 +5818,7 @@
 </file>
 
 <file path=word/endnotes.xml><?xml version="1.0" encoding="utf-8"?>
-<w:endnotes xmlns:wpc="http://schemas.microsoft.com/office/word/2010/wordprocessingCanvas" xmlns:cx="http://schemas.microsoft.com/office/drawing/2014/chartex" xmlns:cx1="http://schemas.microsoft.com/office/drawing/2015/9/8/chartex" xmlns:cx2="http://schemas.microsoft.com/office/drawing/2015/10/21/chartex" xmlns:cx3="http://schemas.microsoft.com/office/drawing/2016/5/9/chartex" xmlns:cx4="http://schemas.microsoft.com/office/drawing/2016/5/10/chartex" xmlns:cx5="http://schemas.microsoft.com/office/drawing/2016/5/11/chartex" xmlns:cx6="http://schemas.microsoft.com/office/drawing/2016/5/12/chartex" xmlns:cx7="http://schemas.microsoft.com/office/drawing/2016/5/13/chartex" xmlns:cx8="http://schemas.microsoft.com/office/drawing/2016/5/14/chartex" xmlns:mc="http://schemas.openxmlformats.org/markup-compatibility/2006" xmlns:aink="http://schemas.microsoft.com/office/drawing/2016/ink" xmlns:am3d="http://schemas.microsoft.com/office/drawing/2017/model3d" xmlns:o="urn:schemas-microsoft-com:office:office" xmlns:r="http://schemas.openxmlformats.org/officeDocument/2006/relationships" xmlns:m="http://schemas.openxmlformats.org/officeDocument/2006/math" xmlns:v="urn:schemas-microsoft-com:vml" xmlns:wp14="http://schemas.microsoft.com/office/word/2010/wordprocessingDrawing" xmlns:wp="http://schemas.openxmlformats.org/drawingml/2006/wordprocessingDrawing" xmlns:w10="urn:schemas-microsoft-com:office:word" xmlns:w="http://schemas.openxmlformats.org/wordprocessingml/2006/main" xmlns:w14="http://schemas.microsoft.com/office/word/2010/wordml" xmlns:w15="http://schemas.microsoft.com/office/word/2012/wordml" xmlns:w16cex="http://schemas.microsoft.com/office/word/2018/wordml/cex" xmlns:w16cid="http://schemas.microsoft.com/office/word/2016/wordml/cid" xmlns:w16="http://schemas.microsoft.com/office/word/2018/wordml" xmlns:w16se="http://schemas.microsoft.com/office/word/2015/wordml/symex" xmlns:wpg="http://schemas.microsoft.com/office/word/2010/wordprocessingGroup" xmlns:wpi="http://schemas.microsoft.com/office/word/2010/wordprocessingInk" xmlns:wne="http://schemas.microsoft.com/office/word/2006/wordml" xmlns:wps="http://schemas.microsoft.com/office/word/2010/wordprocessingShape" mc:Ignorable="w14 w15 w16se w16cid w16 w16cex wp14">
+<w:endnotes xmlns:wpc="http://schemas.microsoft.com/office/word/2010/wordprocessingCanvas" xmlns:cx="http://schemas.microsoft.com/office/drawing/2014/chartex" xmlns:cx1="http://schemas.microsoft.com/office/drawing/2015/9/8/chartex" xmlns:mc="http://schemas.openxmlformats.org/markup-compatibility/2006" xmlns:o="urn:schemas-microsoft-com:office:office" xmlns:r="http://schemas.openxmlformats.org/officeDocument/2006/relationships" xmlns:m="http://schemas.openxmlformats.org/officeDocument/2006/math" xmlns:v="urn:schemas-microsoft-com:vml" xmlns:wp14="http://schemas.microsoft.com/office/word/2010/wordprocessingDrawing" xmlns:wp="http://schemas.openxmlformats.org/drawingml/2006/wordprocessingDrawing" xmlns:w10="urn:schemas-microsoft-com:office:word" xmlns:w="http://schemas.openxmlformats.org/wordprocessingml/2006/main" xmlns:w14="http://schemas.microsoft.com/office/word/2010/wordml" xmlns:w15="http://schemas.microsoft.com/office/word/2012/wordml" xmlns:w16se="http://schemas.microsoft.com/office/word/2015/wordml/symex" xmlns:wpg="http://schemas.microsoft.com/office/word/2010/wordprocessingGroup" xmlns:wpi="http://schemas.microsoft.com/office/word/2010/wordprocessingInk" xmlns:wne="http://schemas.microsoft.com/office/word/2006/wordml" xmlns:wps="http://schemas.microsoft.com/office/word/2010/wordprocessingShape" mc:Ignorable="w14 w15 w16se wp14">
   <w:endnote w:type="separator" w:id="-1">
     <w:p>
       <w:pPr>
@@ -5765,7 +5843,7 @@
 </file>
 
 <file path=word/footer1.xml><?xml version="1.0" encoding="utf-8"?>
-<w:ftr xmlns:wpc="http://schemas.microsoft.com/office/word/2010/wordprocessingCanvas" xmlns:cx="http://schemas.microsoft.com/office/drawing/2014/chartex" xmlns:cx1="http://schemas.microsoft.com/office/drawing/2015/9/8/chartex" xmlns:cx2="http://schemas.microsoft.com/office/drawing/2015/10/21/chartex" xmlns:cx3="http://schemas.microsoft.com/office/drawing/2016/5/9/chartex" xmlns:cx4="http://schemas.microsoft.com/office/drawing/2016/5/10/chartex" xmlns:cx5="http://schemas.microsoft.com/office/drawing/2016/5/11/chartex" xmlns:cx6="http://schemas.microsoft.com/office/drawing/2016/5/12/chartex" xmlns:cx7="http://schemas.microsoft.com/office/drawing/2016/5/13/chartex" xmlns:cx8="http://schemas.microsoft.com/office/drawing/2016/5/14/chartex" xmlns:mc="http://schemas.openxmlformats.org/markup-compatibility/2006" xmlns:aink="http://schemas.microsoft.com/office/drawing/2016/ink" xmlns:am3d="http://schemas.microsoft.com/office/drawing/2017/model3d" xmlns:o="urn:schemas-microsoft-com:office:office" xmlns:r="http://schemas.openxmlformats.org/officeDocument/2006/relationships" xmlns:m="http://schemas.openxmlformats.org/officeDocument/2006/math" xmlns:v="urn:schemas-microsoft-com:vml" xmlns:wp14="http://schemas.microsoft.com/office/word/2010/wordprocessingDrawing" xmlns:wp="http://schemas.openxmlformats.org/drawingml/2006/wordprocessingDrawing" xmlns:w10="urn:schemas-microsoft-com:office:word" xmlns:w="http://schemas.openxmlformats.org/wordprocessingml/2006/main" xmlns:w14="http://schemas.microsoft.com/office/word/2010/wordml" xmlns:w15="http://schemas.microsoft.com/office/word/2012/wordml" xmlns:w16cex="http://schemas.microsoft.com/office/word/2018/wordml/cex" xmlns:w16cid="http://schemas.microsoft.com/office/word/2016/wordml/cid" xmlns:w16="http://schemas.microsoft.com/office/word/2018/wordml" xmlns:w16se="http://schemas.microsoft.com/office/word/2015/wordml/symex" xmlns:wpg="http://schemas.microsoft.com/office/word/2010/wordprocessingGroup" xmlns:wpi="http://schemas.microsoft.com/office/word/2010/wordprocessingInk" xmlns:wne="http://schemas.microsoft.com/office/word/2006/wordml" xmlns:wps="http://schemas.microsoft.com/office/word/2010/wordprocessingShape" mc:Ignorable="w14 w15 w16se w16cid w16 w16cex wp14">
+<w:ftr xmlns:wpc="http://schemas.microsoft.com/office/word/2010/wordprocessingCanvas" xmlns:cx="http://schemas.microsoft.com/office/drawing/2014/chartex" xmlns:cx1="http://schemas.microsoft.com/office/drawing/2015/9/8/chartex" xmlns:mc="http://schemas.openxmlformats.org/markup-compatibility/2006" xmlns:o="urn:schemas-microsoft-com:office:office" xmlns:r="http://schemas.openxmlformats.org/officeDocument/2006/relationships" xmlns:m="http://schemas.openxmlformats.org/officeDocument/2006/math" xmlns:v="urn:schemas-microsoft-com:vml" xmlns:wp14="http://schemas.microsoft.com/office/word/2010/wordprocessingDrawing" xmlns:wp="http://schemas.openxmlformats.org/drawingml/2006/wordprocessingDrawing" xmlns:w10="urn:schemas-microsoft-com:office:word" xmlns:w="http://schemas.openxmlformats.org/wordprocessingml/2006/main" xmlns:w14="http://schemas.microsoft.com/office/word/2010/wordml" xmlns:w15="http://schemas.microsoft.com/office/word/2012/wordml" xmlns:w16se="http://schemas.microsoft.com/office/word/2015/wordml/symex" xmlns:wpg="http://schemas.microsoft.com/office/word/2010/wordprocessingGroup" xmlns:wpi="http://schemas.microsoft.com/office/word/2010/wordprocessingInk" xmlns:wne="http://schemas.microsoft.com/office/word/2006/wordml" xmlns:wps="http://schemas.microsoft.com/office/word/2010/wordprocessingShape" mc:Ignorable="w14 w15 w16se wp14">
   <w:p>
     <w:pPr>
       <w:widowControl w:val="0"/>
@@ -5818,7 +5896,6 @@
               <w:szCs w:val="20"/>
             </w:rPr>
           </w:pPr>
-          <w:proofErr w:type="spellStart"/>
           <w:r>
             <w:rPr>
               <w:rFonts w:ascii="Times New Roman" w:eastAsia="Times New Roman" w:hAnsi="Times New Roman" w:cs="Times New Roman"/>
@@ -5827,7 +5904,6 @@
             </w:rPr>
             <w:t>Confidential</w:t>
           </w:r>
-          <w:proofErr w:type="spellEnd"/>
         </w:p>
       </w:tc>
       <w:tc>
@@ -5857,25 +5933,7 @@
               <w:sz w:val="20"/>
               <w:szCs w:val="20"/>
             </w:rPr>
-            <w:t xml:space="preserve">© </w:t>
-          </w:r>
-          <w:proofErr w:type="spellStart"/>
-          <w:r>
-            <w:rPr>
-              <w:rFonts w:ascii="Times New Roman" w:eastAsia="Times New Roman" w:hAnsi="Times New Roman" w:cs="Times New Roman"/>
-              <w:sz w:val="20"/>
-              <w:szCs w:val="20"/>
-            </w:rPr>
-            <w:t>Team</w:t>
-          </w:r>
-          <w:proofErr w:type="spellEnd"/>
-          <w:r>
-            <w:rPr>
-              <w:rFonts w:ascii="Times New Roman" w:eastAsia="Times New Roman" w:hAnsi="Times New Roman" w:cs="Times New Roman"/>
-              <w:sz w:val="20"/>
-              <w:szCs w:val="20"/>
-            </w:rPr>
-            <w:t xml:space="preserve"> HRS, 2021</w:t>
+            <w:t>© Team HRS, 2021</w:t>
           </w:r>
         </w:p>
       </w:tc>
@@ -5900,23 +5958,13 @@
               <w:szCs w:val="20"/>
             </w:rPr>
           </w:pPr>
-          <w:proofErr w:type="spellStart"/>
           <w:r>
             <w:rPr>
               <w:rFonts w:ascii="Times New Roman" w:eastAsia="Times New Roman" w:hAnsi="Times New Roman" w:cs="Times New Roman"/>
               <w:sz w:val="20"/>
               <w:szCs w:val="20"/>
             </w:rPr>
-            <w:t>Page</w:t>
-          </w:r>
-          <w:proofErr w:type="spellEnd"/>
-          <w:r>
-            <w:rPr>
-              <w:rFonts w:ascii="Times New Roman" w:eastAsia="Times New Roman" w:hAnsi="Times New Roman" w:cs="Times New Roman"/>
-              <w:sz w:val="20"/>
-              <w:szCs w:val="20"/>
-            </w:rPr>
-            <w:t xml:space="preserve"> </w:t>
+            <w:t xml:space="preserve">Page </w:t>
           </w:r>
           <w:r>
             <w:rPr>
@@ -5949,7 +5997,7 @@
               <w:sz w:val="20"/>
               <w:szCs w:val="20"/>
             </w:rPr>
-            <w:t>1</w:t>
+            <w:t>11</w:t>
           </w:r>
           <w:r>
             <w:rPr>
@@ -5977,7 +6025,7 @@
 </file>
 
 <file path=word/footnotes.xml><?xml version="1.0" encoding="utf-8"?>
-<w:footnotes xmlns:wpc="http://schemas.microsoft.com/office/word/2010/wordprocessingCanvas" xmlns:cx="http://schemas.microsoft.com/office/drawing/2014/chartex" xmlns:cx1="http://schemas.microsoft.com/office/drawing/2015/9/8/chartex" xmlns:cx2="http://schemas.microsoft.com/office/drawing/2015/10/21/chartex" xmlns:cx3="http://schemas.microsoft.com/office/drawing/2016/5/9/chartex" xmlns:cx4="http://schemas.microsoft.com/office/drawing/2016/5/10/chartex" xmlns:cx5="http://schemas.microsoft.com/office/drawing/2016/5/11/chartex" xmlns:cx6="http://schemas.microsoft.com/office/drawing/2016/5/12/chartex" xmlns:cx7="http://schemas.microsoft.com/office/drawing/2016/5/13/chartex" xmlns:cx8="http://schemas.microsoft.com/office/drawing/2016/5/14/chartex" xmlns:mc="http://schemas.openxmlformats.org/markup-compatibility/2006" xmlns:aink="http://schemas.microsoft.com/office/drawing/2016/ink" xmlns:am3d="http://schemas.microsoft.com/office/drawing/2017/model3d" xmlns:o="urn:schemas-microsoft-com:office:office" xmlns:r="http://schemas.openxmlformats.org/officeDocument/2006/relationships" xmlns:m="http://schemas.openxmlformats.org/officeDocument/2006/math" xmlns:v="urn:schemas-microsoft-com:vml" xmlns:wp14="http://schemas.microsoft.com/office/word/2010/wordprocessingDrawing" xmlns:wp="http://schemas.openxmlformats.org/drawingml/2006/wordprocessingDrawing" xmlns:w10="urn:schemas-microsoft-com:office:word" xmlns:w="http://schemas.openxmlformats.org/wordprocessingml/2006/main" xmlns:w14="http://schemas.microsoft.com/office/word/2010/wordml" xmlns:w15="http://schemas.microsoft.com/office/word/2012/wordml" xmlns:w16cex="http://schemas.microsoft.com/office/word/2018/wordml/cex" xmlns:w16cid="http://schemas.microsoft.com/office/word/2016/wordml/cid" xmlns:w16="http://schemas.microsoft.com/office/word/2018/wordml" xmlns:w16se="http://schemas.microsoft.com/office/word/2015/wordml/symex" xmlns:wpg="http://schemas.microsoft.com/office/word/2010/wordprocessingGroup" xmlns:wpi="http://schemas.microsoft.com/office/word/2010/wordprocessingInk" xmlns:wne="http://schemas.microsoft.com/office/word/2006/wordml" xmlns:wps="http://schemas.microsoft.com/office/word/2010/wordprocessingShape" mc:Ignorable="w14 w15 w16se w16cid w16 w16cex wp14">
+<w:footnotes xmlns:wpc="http://schemas.microsoft.com/office/word/2010/wordprocessingCanvas" xmlns:cx="http://schemas.microsoft.com/office/drawing/2014/chartex" xmlns:cx1="http://schemas.microsoft.com/office/drawing/2015/9/8/chartex" xmlns:mc="http://schemas.openxmlformats.org/markup-compatibility/2006" xmlns:o="urn:schemas-microsoft-com:office:office" xmlns:r="http://schemas.openxmlformats.org/officeDocument/2006/relationships" xmlns:m="http://schemas.openxmlformats.org/officeDocument/2006/math" xmlns:v="urn:schemas-microsoft-com:vml" xmlns:wp14="http://schemas.microsoft.com/office/word/2010/wordprocessingDrawing" xmlns:wp="http://schemas.openxmlformats.org/drawingml/2006/wordprocessingDrawing" xmlns:w10="urn:schemas-microsoft-com:office:word" xmlns:w="http://schemas.openxmlformats.org/wordprocessingml/2006/main" xmlns:w14="http://schemas.microsoft.com/office/word/2010/wordml" xmlns:w15="http://schemas.microsoft.com/office/word/2012/wordml" xmlns:w16se="http://schemas.microsoft.com/office/word/2015/wordml/symex" xmlns:wpg="http://schemas.microsoft.com/office/word/2010/wordprocessingGroup" xmlns:wpi="http://schemas.microsoft.com/office/word/2010/wordprocessingInk" xmlns:wne="http://schemas.microsoft.com/office/word/2006/wordml" xmlns:wps="http://schemas.microsoft.com/office/word/2010/wordprocessingShape" mc:Ignorable="w14 w15 w16se wp14">
   <w:footnote w:type="separator" w:id="-1">
     <w:p>
       <w:pPr>
@@ -6002,7 +6050,7 @@
 </file>
 
 <file path=word/header1.xml><?xml version="1.0" encoding="utf-8"?>
-<w:hdr xmlns:wpc="http://schemas.microsoft.com/office/word/2010/wordprocessingCanvas" xmlns:cx="http://schemas.microsoft.com/office/drawing/2014/chartex" xmlns:cx1="http://schemas.microsoft.com/office/drawing/2015/9/8/chartex" xmlns:cx2="http://schemas.microsoft.com/office/drawing/2015/10/21/chartex" xmlns:cx3="http://schemas.microsoft.com/office/drawing/2016/5/9/chartex" xmlns:cx4="http://schemas.microsoft.com/office/drawing/2016/5/10/chartex" xmlns:cx5="http://schemas.microsoft.com/office/drawing/2016/5/11/chartex" xmlns:cx6="http://schemas.microsoft.com/office/drawing/2016/5/12/chartex" xmlns:cx7="http://schemas.microsoft.com/office/drawing/2016/5/13/chartex" xmlns:cx8="http://schemas.microsoft.com/office/drawing/2016/5/14/chartex" xmlns:mc="http://schemas.openxmlformats.org/markup-compatibility/2006" xmlns:aink="http://schemas.microsoft.com/office/drawing/2016/ink" xmlns:am3d="http://schemas.microsoft.com/office/drawing/2017/model3d" xmlns:o="urn:schemas-microsoft-com:office:office" xmlns:r="http://schemas.openxmlformats.org/officeDocument/2006/relationships" xmlns:m="http://schemas.openxmlformats.org/officeDocument/2006/math" xmlns:v="urn:schemas-microsoft-com:vml" xmlns:wp14="http://schemas.microsoft.com/office/word/2010/wordprocessingDrawing" xmlns:wp="http://schemas.openxmlformats.org/drawingml/2006/wordprocessingDrawing" xmlns:w10="urn:schemas-microsoft-com:office:word" xmlns:w="http://schemas.openxmlformats.org/wordprocessingml/2006/main" xmlns:w14="http://schemas.microsoft.com/office/word/2010/wordml" xmlns:w15="http://schemas.microsoft.com/office/word/2012/wordml" xmlns:w16cex="http://schemas.microsoft.com/office/word/2018/wordml/cex" xmlns:w16cid="http://schemas.microsoft.com/office/word/2016/wordml/cid" xmlns:w16="http://schemas.microsoft.com/office/word/2018/wordml" xmlns:w16se="http://schemas.microsoft.com/office/word/2015/wordml/symex" xmlns:wpg="http://schemas.microsoft.com/office/word/2010/wordprocessingGroup" xmlns:wpi="http://schemas.microsoft.com/office/word/2010/wordprocessingInk" xmlns:wne="http://schemas.microsoft.com/office/word/2006/wordml" xmlns:wps="http://schemas.microsoft.com/office/word/2010/wordprocessingShape" mc:Ignorable="w14 w15 w16se w16cid w16 w16cex wp14">
+<w:hdr xmlns:wpc="http://schemas.microsoft.com/office/word/2010/wordprocessingCanvas" xmlns:cx="http://schemas.microsoft.com/office/drawing/2014/chartex" xmlns:cx1="http://schemas.microsoft.com/office/drawing/2015/9/8/chartex" xmlns:mc="http://schemas.openxmlformats.org/markup-compatibility/2006" xmlns:o="urn:schemas-microsoft-com:office:office" xmlns:r="http://schemas.openxmlformats.org/officeDocument/2006/relationships" xmlns:m="http://schemas.openxmlformats.org/officeDocument/2006/math" xmlns:v="urn:schemas-microsoft-com:vml" xmlns:wp14="http://schemas.microsoft.com/office/word/2010/wordprocessingDrawing" xmlns:wp="http://schemas.openxmlformats.org/drawingml/2006/wordprocessingDrawing" xmlns:w10="urn:schemas-microsoft-com:office:word" xmlns:w="http://schemas.openxmlformats.org/wordprocessingml/2006/main" xmlns:w14="http://schemas.microsoft.com/office/word/2010/wordml" xmlns:w15="http://schemas.microsoft.com/office/word/2012/wordml" xmlns:w16se="http://schemas.microsoft.com/office/word/2015/wordml/symex" xmlns:wpg="http://schemas.microsoft.com/office/word/2010/wordprocessingGroup" xmlns:wpi="http://schemas.microsoft.com/office/word/2010/wordprocessingInk" xmlns:wne="http://schemas.microsoft.com/office/word/2006/wordml" xmlns:wps="http://schemas.microsoft.com/office/word/2010/wordprocessingShape" mc:Ignorable="w14 w15 w16se wp14">
   <w:p>
     <w:pPr>
       <w:widowControl w:val="0"/>
@@ -6050,7 +6098,6 @@
               <w:szCs w:val="20"/>
             </w:rPr>
           </w:pPr>
-          <w:proofErr w:type="spellStart"/>
           <w:r>
             <w:rPr>
               <w:rFonts w:ascii="Times New Roman" w:eastAsia="Times New Roman" w:hAnsi="Times New Roman" w:cs="Times New Roman"/>
@@ -6058,49 +6105,8 @@
               <w:sz w:val="20"/>
               <w:szCs w:val="20"/>
             </w:rPr>
-            <w:t>Hotel</w:t>
+            <w:t>Hotel Reservation System</w:t>
           </w:r>
-          <w:proofErr w:type="spellEnd"/>
-          <w:r>
-            <w:rPr>
-              <w:rFonts w:ascii="Times New Roman" w:eastAsia="Times New Roman" w:hAnsi="Times New Roman" w:cs="Times New Roman"/>
-              <w:color w:val="666666"/>
-              <w:sz w:val="20"/>
-              <w:szCs w:val="20"/>
-            </w:rPr>
-            <w:t xml:space="preserve"> </w:t>
-          </w:r>
-          <w:proofErr w:type="spellStart"/>
-          <w:r>
-            <w:rPr>
-              <w:rFonts w:ascii="Times New Roman" w:eastAsia="Times New Roman" w:hAnsi="Times New Roman" w:cs="Times New Roman"/>
-              <w:color w:val="666666"/>
-              <w:sz w:val="20"/>
-              <w:szCs w:val="20"/>
-            </w:rPr>
-            <w:t>Reservation</w:t>
-          </w:r>
-          <w:proofErr w:type="spellEnd"/>
-          <w:r>
-            <w:rPr>
-              <w:rFonts w:ascii="Times New Roman" w:eastAsia="Times New Roman" w:hAnsi="Times New Roman" w:cs="Times New Roman"/>
-              <w:color w:val="666666"/>
-              <w:sz w:val="20"/>
-              <w:szCs w:val="20"/>
-            </w:rPr>
-            <w:t xml:space="preserve"> </w:t>
-          </w:r>
-          <w:proofErr w:type="spellStart"/>
-          <w:r>
-            <w:rPr>
-              <w:rFonts w:ascii="Times New Roman" w:eastAsia="Times New Roman" w:hAnsi="Times New Roman" w:cs="Times New Roman"/>
-              <w:color w:val="666666"/>
-              <w:sz w:val="20"/>
-              <w:szCs w:val="20"/>
-            </w:rPr>
-            <w:t>System</w:t>
-          </w:r>
-          <w:proofErr w:type="spellEnd"/>
         </w:p>
       </w:tc>
       <w:tc>
@@ -6130,7 +6136,7 @@
               <w:sz w:val="20"/>
               <w:szCs w:val="20"/>
             </w:rPr>
-            <w:t>v1.0</w:t>
+            <w:t>v1.1</w:t>
           </w:r>
         </w:p>
       </w:tc>
@@ -6152,7 +6158,6 @@
               <w:szCs w:val="20"/>
             </w:rPr>
           </w:pPr>
-          <w:proofErr w:type="spellStart"/>
           <w:r>
             <w:rPr>
               <w:rFonts w:ascii="Times New Roman" w:eastAsia="Times New Roman" w:hAnsi="Times New Roman" w:cs="Times New Roman"/>
@@ -6160,17 +6165,7 @@
               <w:sz w:val="20"/>
               <w:szCs w:val="20"/>
             </w:rPr>
-            <w:t>Design</w:t>
-          </w:r>
-          <w:proofErr w:type="spellEnd"/>
-          <w:r>
-            <w:rPr>
-              <w:rFonts w:ascii="Times New Roman" w:eastAsia="Times New Roman" w:hAnsi="Times New Roman" w:cs="Times New Roman"/>
-              <w:color w:val="666666"/>
-              <w:sz w:val="20"/>
-              <w:szCs w:val="20"/>
-            </w:rPr>
-            <w:t xml:space="preserve"> </w:t>
+            <w:t xml:space="preserve">Design </w:t>
           </w:r>
         </w:p>
       </w:tc>
@@ -6181,6 +6176,9 @@
         <w:p>
           <w:pPr>
             <w:widowControl w:val="0"/>
+            <w:tabs>
+              <w:tab w:val="left" w:pos="860"/>
+            </w:tabs>
             <w:spacing w:line="240" w:lineRule="auto"/>
             <w:jc w:val="both"/>
             <w:rPr>
@@ -6188,9 +6186,9 @@
               <w:color w:val="666666"/>
               <w:sz w:val="20"/>
               <w:szCs w:val="20"/>
+              <w:lang w:val="tr-TR"/>
             </w:rPr>
           </w:pPr>
-          <w:proofErr w:type="spellStart"/>
           <w:r>
             <w:rPr>
               <w:rFonts w:ascii="Times New Roman" w:eastAsia="Times New Roman" w:hAnsi="Times New Roman" w:cs="Times New Roman"/>
@@ -6198,17 +6196,17 @@
               <w:sz w:val="20"/>
               <w:szCs w:val="20"/>
             </w:rPr>
-            <w:t>Date</w:t>
+            <w:t xml:space="preserve">Date: </w:t>
           </w:r>
-          <w:proofErr w:type="spellEnd"/>
           <w:r>
             <w:rPr>
               <w:rFonts w:ascii="Times New Roman" w:eastAsia="Times New Roman" w:hAnsi="Times New Roman" w:cs="Times New Roman"/>
               <w:color w:val="666666"/>
               <w:sz w:val="20"/>
               <w:szCs w:val="20"/>
+              <w:lang w:val="tr-TR"/>
             </w:rPr>
-            <w:t xml:space="preserve">: </w:t>
+            <w:t>09.05.2021</w:t>
           </w:r>
         </w:p>
       </w:tc>
@@ -6219,7 +6217,7 @@
 </file>
 
 <file path=word/numbering.xml><?xml version="1.0" encoding="utf-8"?>
-<w:numbering xmlns:wpc="http://schemas.microsoft.com/office/word/2010/wordprocessingCanvas" xmlns:cx="http://schemas.microsoft.com/office/drawing/2014/chartex" xmlns:cx1="http://schemas.microsoft.com/office/drawing/2015/9/8/chartex" xmlns:cx2="http://schemas.microsoft.com/office/drawing/2015/10/21/chartex" xmlns:cx3="http://schemas.microsoft.com/office/drawing/2016/5/9/chartex" xmlns:cx4="http://schemas.microsoft.com/office/drawing/2016/5/10/chartex" xmlns:cx5="http://schemas.microsoft.com/office/drawing/2016/5/11/chartex" xmlns:cx6="http://schemas.microsoft.com/office/drawing/2016/5/12/chartex" xmlns:cx7="http://schemas.microsoft.com/office/drawing/2016/5/13/chartex" xmlns:cx8="http://schemas.microsoft.com/office/drawing/2016/5/14/chartex" xmlns:mc="http://schemas.openxmlformats.org/markup-compatibility/2006" xmlns:aink="http://schemas.microsoft.com/office/drawing/2016/ink" xmlns:am3d="http://schemas.microsoft.com/office/drawing/2017/model3d" xmlns:o="urn:schemas-microsoft-com:office:office" xmlns:r="http://schemas.openxmlformats.org/officeDocument/2006/relationships" xmlns:m="http://schemas.openxmlformats.org/officeDocument/2006/math" xmlns:v="urn:schemas-microsoft-com:vml" xmlns:wp14="http://schemas.microsoft.com/office/word/2010/wordprocessingDrawing" xmlns:wp="http://schemas.openxmlformats.org/drawingml/2006/wordprocessingDrawing" xmlns:w10="urn:schemas-microsoft-com:office:word" xmlns:w="http://schemas.openxmlformats.org/wordprocessingml/2006/main" xmlns:w14="http://schemas.microsoft.com/office/word/2010/wordml" xmlns:w15="http://schemas.microsoft.com/office/word/2012/wordml" xmlns:w16cex="http://schemas.microsoft.com/office/word/2018/wordml/cex" xmlns:w16cid="http://schemas.microsoft.com/office/word/2016/wordml/cid" xmlns:w16="http://schemas.microsoft.com/office/word/2018/wordml" xmlns:w16se="http://schemas.microsoft.com/office/word/2015/wordml/symex" xmlns:wpg="http://schemas.microsoft.com/office/word/2010/wordprocessingGroup" xmlns:wpi="http://schemas.microsoft.com/office/word/2010/wordprocessingInk" xmlns:wne="http://schemas.microsoft.com/office/word/2006/wordml" xmlns:wps="http://schemas.microsoft.com/office/word/2010/wordprocessingShape" mc:Ignorable="w14 w15 w16se w16cid w16 w16cex wp14">
+<w:numbering xmlns:wpc="http://schemas.microsoft.com/office/word/2010/wordprocessingCanvas" xmlns:cx="http://schemas.microsoft.com/office/drawing/2014/chartex" xmlns:cx1="http://schemas.microsoft.com/office/drawing/2015/9/8/chartex" xmlns:mc="http://schemas.openxmlformats.org/markup-compatibility/2006" xmlns:o="urn:schemas-microsoft-com:office:office" xmlns:r="http://schemas.openxmlformats.org/officeDocument/2006/relationships" xmlns:m="http://schemas.openxmlformats.org/officeDocument/2006/math" xmlns:v="urn:schemas-microsoft-com:vml" xmlns:wp14="http://schemas.microsoft.com/office/word/2010/wordprocessingDrawing" xmlns:wp="http://schemas.openxmlformats.org/drawingml/2006/wordprocessingDrawing" xmlns:w10="urn:schemas-microsoft-com:office:word" xmlns:w="http://schemas.openxmlformats.org/wordprocessingml/2006/main" xmlns:w14="http://schemas.microsoft.com/office/word/2010/wordml" xmlns:w15="http://schemas.microsoft.com/office/word/2012/wordml" xmlns:w16se="http://schemas.microsoft.com/office/word/2015/wordml/symex" xmlns:wpg="http://schemas.microsoft.com/office/word/2010/wordprocessingGroup" xmlns:wpi="http://schemas.microsoft.com/office/word/2010/wordprocessingInk" xmlns:wne="http://schemas.microsoft.com/office/word/2006/wordml" xmlns:wps="http://schemas.microsoft.com/office/word/2010/wordprocessingShape" mc:Ignorable="w14 w15 w16se wp14">
   <w:abstractNum w:abstractNumId="0" w15:restartNumberingAfterBreak="0">
     <w:nsid w:val="03D10E3C"/>
     <w:multiLevelType w:val="multilevel"/>
@@ -7268,7 +7266,7 @@
 </file>
 
 <file path=word/styles.xml><?xml version="1.0" encoding="utf-8"?>
-<w:styles xmlns:mc="http://schemas.openxmlformats.org/markup-compatibility/2006" xmlns:r="http://schemas.openxmlformats.org/officeDocument/2006/relationships" xmlns:w="http://schemas.openxmlformats.org/wordprocessingml/2006/main" xmlns:w14="http://schemas.microsoft.com/office/word/2010/wordml" xmlns:w15="http://schemas.microsoft.com/office/word/2012/wordml" xmlns:w16cex="http://schemas.microsoft.com/office/word/2018/wordml/cex" xmlns:w16cid="http://schemas.microsoft.com/office/word/2016/wordml/cid" xmlns:w16="http://schemas.microsoft.com/office/word/2018/wordml" xmlns:w16se="http://schemas.microsoft.com/office/word/2015/wordml/symex" mc:Ignorable="w14 w15 w16se w16cid w16 w16cex">
+<w:styles xmlns:mc="http://schemas.openxmlformats.org/markup-compatibility/2006" xmlns:r="http://schemas.openxmlformats.org/officeDocument/2006/relationships" xmlns:w="http://schemas.openxmlformats.org/wordprocessingml/2006/main" xmlns:w14="http://schemas.microsoft.com/office/word/2010/wordml" xmlns:w15="http://schemas.microsoft.com/office/word/2012/wordml" xmlns:w16se="http://schemas.microsoft.com/office/word/2015/wordml/symex" mc:Ignorable="w14 w15 w16se">
   <w:docDefaults>
     <w:rPrDefault>
       <w:rPr>
@@ -7284,7 +7282,7 @@
       </w:pPr>
     </w:pPrDefault>
   </w:docDefaults>
-  <w:latentStyles w:defLockedState="0" w:defUIPriority="99" w:defSemiHidden="0" w:defUnhideWhenUsed="0" w:defQFormat="0" w:count="376">
+  <w:latentStyles w:defLockedState="0" w:defUIPriority="99" w:defSemiHidden="0" w:defUnhideWhenUsed="0" w:defQFormat="0" w:count="371">
     <w:lsdException w:name="Normal" w:uiPriority="0" w:qFormat="1"/>
     <w:lsdException w:name="heading 1" w:uiPriority="9" w:qFormat="1"/>
     <w:lsdException w:name="heading 2" w:semiHidden="1" w:uiPriority="9" w:unhideWhenUsed="1" w:qFormat="1"/>
@@ -7656,11 +7654,6 @@
     <w:lsdException w:name="List Table 5 Dark Accent 6" w:uiPriority="50"/>
     <w:lsdException w:name="List Table 6 Colorful Accent 6" w:uiPriority="51"/>
     <w:lsdException w:name="List Table 7 Colorful Accent 6" w:uiPriority="52"/>
-    <w:lsdException w:name="Mention" w:semiHidden="1" w:unhideWhenUsed="1"/>
-    <w:lsdException w:name="Smart Hyperlink" w:semiHidden="1" w:unhideWhenUsed="1"/>
-    <w:lsdException w:name="Hashtag" w:semiHidden="1" w:unhideWhenUsed="1"/>
-    <w:lsdException w:name="Unresolved Mention" w:semiHidden="1" w:unhideWhenUsed="1"/>
-    <w:lsdException w:name="Smart Link" w:semiHidden="1" w:unhideWhenUsed="1"/>
   </w:latentStyles>
   <w:style w:type="paragraph" w:default="1" w:styleId="Normal">
     <w:name w:val="Normal"/>
@@ -8002,6 +7995,50 @@
       <w:u w:val="single"/>
     </w:rPr>
   </w:style>
+  <w:style w:type="paragraph" w:styleId="Header">
+    <w:name w:val="header"/>
+    <w:basedOn w:val="Normal"/>
+    <w:link w:val="HeaderChar"/>
+    <w:uiPriority w:val="99"/>
+    <w:unhideWhenUsed/>
+    <w:rsid w:val="00C82EE3"/>
+    <w:pPr>
+      <w:tabs>
+        <w:tab w:val="center" w:pos="4536"/>
+        <w:tab w:val="right" w:pos="9072"/>
+      </w:tabs>
+      <w:spacing w:line="240" w:lineRule="auto"/>
+    </w:pPr>
+  </w:style>
+  <w:style w:type="character" w:customStyle="1" w:styleId="HeaderChar">
+    <w:name w:val="Header Char"/>
+    <w:basedOn w:val="DefaultParagraphFont"/>
+    <w:link w:val="Header"/>
+    <w:uiPriority w:val="99"/>
+    <w:rsid w:val="00C82EE3"/>
+  </w:style>
+  <w:style w:type="paragraph" w:styleId="Footer">
+    <w:name w:val="footer"/>
+    <w:basedOn w:val="Normal"/>
+    <w:link w:val="FooterChar"/>
+    <w:uiPriority w:val="99"/>
+    <w:unhideWhenUsed/>
+    <w:rsid w:val="00C82EE3"/>
+    <w:pPr>
+      <w:tabs>
+        <w:tab w:val="center" w:pos="4536"/>
+        <w:tab w:val="right" w:pos="9072"/>
+      </w:tabs>
+      <w:spacing w:line="240" w:lineRule="auto"/>
+    </w:pPr>
+  </w:style>
+  <w:style w:type="character" w:customStyle="1" w:styleId="FooterChar">
+    <w:name w:val="Footer Char"/>
+    <w:basedOn w:val="DefaultParagraphFont"/>
+    <w:link w:val="Footer"/>
+    <w:uiPriority w:val="99"/>
+    <w:rsid w:val="00C82EE3"/>
+  </w:style>
 </w:styles>
 </file>
 

</xml_diff>